<commit_message>
Wang zhitao@03-02:loop detect for rgbdslam
</commit_message>
<xml_diff>
--- a/paper/1.docx
+++ b/paper/1.docx
@@ -1622,7 +1622,7 @@
           <v:shape id="_x0000_i1025" type="#_x0000_t75" style="width:69pt;height:15pt" o:ole="">
             <v:imagedata r:id="rId7" o:title=""/>
           </v:shape>
-          <o:OLEObject Type="Embed" ProgID="Equation.DSMT4" ShapeID="_x0000_i1025" DrawAspect="Content" ObjectID="_1549720098" r:id="rId8"/>
+          <o:OLEObject Type="Embed" ProgID="Equation.DSMT4" ShapeID="_x0000_i1025" DrawAspect="Content" ObjectID="_1549972192" r:id="rId8"/>
         </w:object>
       </w:r>
       <w:r>
@@ -1642,7 +1642,7 @@
           <v:shape id="_x0000_i1026" type="#_x0000_t75" style="width:1in;height:15pt" o:ole="">
             <v:imagedata r:id="rId9" o:title=""/>
           </v:shape>
-          <o:OLEObject Type="Embed" ProgID="Equation.DSMT4" ShapeID="_x0000_i1026" DrawAspect="Content" ObjectID="_1549720099" r:id="rId10"/>
+          <o:OLEObject Type="Embed" ProgID="Equation.DSMT4" ShapeID="_x0000_i1026" DrawAspect="Content" ObjectID="_1549972193" r:id="rId10"/>
         </w:object>
       </w:r>
       <w:bookmarkEnd w:id="0"/>
@@ -1662,7 +1662,7 @@
           <v:shape id="_x0000_i1027" type="#_x0000_t75" style="width:11.25pt;height:15pt" o:ole="">
             <v:imagedata r:id="rId11" o:title=""/>
           </v:shape>
-          <o:OLEObject Type="Embed" ProgID="Equation.DSMT4" ShapeID="_x0000_i1027" DrawAspect="Content" ObjectID="_1549720100" r:id="rId12"/>
+          <o:OLEObject Type="Embed" ProgID="Equation.DSMT4" ShapeID="_x0000_i1027" DrawAspect="Content" ObjectID="_1549972194" r:id="rId12"/>
         </w:object>
       </w:r>
       <w:r>
@@ -1681,7 +1681,7 @@
           <v:shape id="_x0000_i1028" type="#_x0000_t75" style="width:11.25pt;height:15pt" o:ole="">
             <v:imagedata r:id="rId13" o:title=""/>
           </v:shape>
-          <o:OLEObject Type="Embed" ProgID="Equation.DSMT4" ShapeID="_x0000_i1028" DrawAspect="Content" ObjectID="_1549720101" r:id="rId14"/>
+          <o:OLEObject Type="Embed" ProgID="Equation.DSMT4" ShapeID="_x0000_i1028" DrawAspect="Content" ObjectID="_1549972195" r:id="rId14"/>
         </w:object>
       </w:r>
       <w:r>
@@ -1730,7 +1730,7 @@
           <v:shape id="_x0000_i1029" type="#_x0000_t75" style="width:182.25pt;height:20.25pt" o:ole="">
             <v:imagedata r:id="rId15" o:title=""/>
           </v:shape>
-          <o:OLEObject Type="Embed" ProgID="Equation.DSMT4" ShapeID="_x0000_i1029" DrawAspect="Content" ObjectID="_1549720102" r:id="rId16"/>
+          <o:OLEObject Type="Embed" ProgID="Equation.DSMT4" ShapeID="_x0000_i1029" DrawAspect="Content" ObjectID="_1549972196" r:id="rId16"/>
         </w:object>
       </w:r>
       <w:r>
@@ -1946,7 +1946,7 @@
           <v:shape id="_x0000_i1030" type="#_x0000_t75" style="width:155.25pt;height:15pt" o:ole="">
             <v:imagedata r:id="rId17" o:title=""/>
           </v:shape>
-          <o:OLEObject Type="Embed" ProgID="Equation.DSMT4" ShapeID="_x0000_i1030" DrawAspect="Content" ObjectID="_1549720103" r:id="rId18"/>
+          <o:OLEObject Type="Embed" ProgID="Equation.DSMT4" ShapeID="_x0000_i1030" DrawAspect="Content" ObjectID="_1549972197" r:id="rId18"/>
         </w:object>
       </w:r>
       <w:r>
@@ -1983,7 +1983,7 @@
           <v:shape id="_x0000_i1031" type="#_x0000_t75" style="width:155.25pt;height:15pt" o:ole="">
             <v:imagedata r:id="rId19" o:title=""/>
           </v:shape>
-          <o:OLEObject Type="Embed" ProgID="Equation.DSMT4" ShapeID="_x0000_i1031" DrawAspect="Content" ObjectID="_1549720104" r:id="rId20"/>
+          <o:OLEObject Type="Embed" ProgID="Equation.DSMT4" ShapeID="_x0000_i1031" DrawAspect="Content" ObjectID="_1549972198" r:id="rId20"/>
         </w:object>
       </w:r>
       <w:r>
@@ -2128,7 +2128,7 @@
           <v:shape id="_x0000_i1032" type="#_x0000_t75" style="width:213.75pt;height:20.25pt" o:ole="">
             <v:imagedata r:id="rId21" o:title=""/>
           </v:shape>
-          <o:OLEObject Type="Embed" ProgID="Equation.DSMT4" ShapeID="_x0000_i1032" DrawAspect="Content" ObjectID="_1549720105" r:id="rId22"/>
+          <o:OLEObject Type="Embed" ProgID="Equation.DSMT4" ShapeID="_x0000_i1032" DrawAspect="Content" ObjectID="_1549972199" r:id="rId22"/>
         </w:object>
       </w:r>
       <w:r>
@@ -2388,7 +2388,7 @@
           <v:shape id="_x0000_i1033" type="#_x0000_t75" style="width:162pt;height:18pt" o:ole="">
             <v:imagedata r:id="rId25" o:title=""/>
           </v:shape>
-          <o:OLEObject Type="Embed" ProgID="Equation.DSMT4" ShapeID="_x0000_i1033" DrawAspect="Content" ObjectID="_1549720106" r:id="rId26"/>
+          <o:OLEObject Type="Embed" ProgID="Equation.DSMT4" ShapeID="_x0000_i1033" DrawAspect="Content" ObjectID="_1549972200" r:id="rId26"/>
         </w:object>
       </w:r>
       <w:r>
@@ -3094,7 +3094,7 @@
           <v:shape id="_x0000_i1034" type="#_x0000_t75" style="width:330pt;height:15.75pt" o:ole="">
             <v:imagedata r:id="rId27" o:title=""/>
           </v:shape>
-          <o:OLEObject Type="Embed" ProgID="Equation.DSMT4" ShapeID="_x0000_i1034" DrawAspect="Content" ObjectID="_1549720107" r:id="rId28"/>
+          <o:OLEObject Type="Embed" ProgID="Equation.DSMT4" ShapeID="_x0000_i1034" DrawAspect="Content" ObjectID="_1549972201" r:id="rId28"/>
         </w:object>
       </w:r>
       <w:r>
@@ -3138,7 +3138,7 @@
           <v:shape id="_x0000_i1035" type="#_x0000_t75" style="width:192pt;height:15.75pt" o:ole="">
             <v:imagedata r:id="rId29" o:title=""/>
           </v:shape>
-          <o:OLEObject Type="Embed" ProgID="Equation.DSMT4" ShapeID="_x0000_i1035" DrawAspect="Content" ObjectID="_1549720108" r:id="rId30"/>
+          <o:OLEObject Type="Embed" ProgID="Equation.DSMT4" ShapeID="_x0000_i1035" DrawAspect="Content" ObjectID="_1549972202" r:id="rId30"/>
         </w:object>
       </w:r>
       <w:r>
@@ -5432,7 +5432,7 @@
           <v:shape id="_x0000_i1036" type="#_x0000_t75" style="width:322.5pt;height:89.25pt" o:ole="">
             <v:imagedata r:id="rId32" o:title=""/>
           </v:shape>
-          <o:OLEObject Type="Embed" ProgID="Equation.DSMT4" ShapeID="_x0000_i1036" DrawAspect="Content" ObjectID="_1549720109" r:id="rId33"/>
+          <o:OLEObject Type="Embed" ProgID="Equation.DSMT4" ShapeID="_x0000_i1036" DrawAspect="Content" ObjectID="_1549972203" r:id="rId33"/>
         </w:object>
       </w:r>
       <w:r>
@@ -5486,7 +5486,7 @@
           <v:shape id="_x0000_i1037" type="#_x0000_t75" style="width:363.75pt;height:47.25pt" o:ole="">
             <v:imagedata r:id="rId34" o:title=""/>
           </v:shape>
-          <o:OLEObject Type="Embed" ProgID="Equation.DSMT4" ShapeID="_x0000_i1037" DrawAspect="Content" ObjectID="_1549720110" r:id="rId35"/>
+          <o:OLEObject Type="Embed" ProgID="Equation.DSMT4" ShapeID="_x0000_i1037" DrawAspect="Content" ObjectID="_1549972204" r:id="rId35"/>
         </w:object>
       </w:r>
       <w:r>
@@ -5535,7 +5535,7 @@
           <v:shape id="_x0000_i1038" type="#_x0000_t75" style="width:106.5pt;height:25.5pt" o:ole="">
             <v:imagedata r:id="rId36" o:title=""/>
           </v:shape>
-          <o:OLEObject Type="Embed" ProgID="Equation.DSMT4" ShapeID="_x0000_i1038" DrawAspect="Content" ObjectID="_1549720111" r:id="rId37"/>
+          <o:OLEObject Type="Embed" ProgID="Equation.DSMT4" ShapeID="_x0000_i1038" DrawAspect="Content" ObjectID="_1549972205" r:id="rId37"/>
         </w:object>
       </w:r>
       <w:r>
@@ -5857,7 +5857,7 @@
           <v:shape id="_x0000_i1039" type="#_x0000_t75" style="width:147pt;height:30pt" o:ole="">
             <v:imagedata r:id="rId38" o:title=""/>
           </v:shape>
-          <o:OLEObject Type="Embed" ProgID="Equation.DSMT4" ShapeID="_x0000_i1039" DrawAspect="Content" ObjectID="_1549720112" r:id="rId39"/>
+          <o:OLEObject Type="Embed" ProgID="Equation.DSMT4" ShapeID="_x0000_i1039" DrawAspect="Content" ObjectID="_1549972206" r:id="rId39"/>
         </w:object>
       </w:r>
       <w:r>
@@ -5918,7 +5918,7 @@
           <v:shape id="_x0000_i1040" type="#_x0000_t75" style="width:11.25pt;height:15pt" o:ole="">
             <v:imagedata r:id="rId40" o:title=""/>
           </v:shape>
-          <o:OLEObject Type="Embed" ProgID="Equation.DSMT4" ShapeID="_x0000_i1040" DrawAspect="Content" ObjectID="_1549720113" r:id="rId41"/>
+          <o:OLEObject Type="Embed" ProgID="Equation.DSMT4" ShapeID="_x0000_i1040" DrawAspect="Content" ObjectID="_1549972207" r:id="rId41"/>
         </w:object>
       </w:r>
       <w:r>
@@ -7191,7 +7191,7 @@
           <v:shape id="_x0000_i1041" type="#_x0000_t75" style="width:48pt;height:27.75pt" o:ole="">
             <v:imagedata r:id="rId43" o:title=""/>
           </v:shape>
-          <o:OLEObject Type="Embed" ProgID="Equation.DSMT4" ShapeID="_x0000_i1041" DrawAspect="Content" ObjectID="_1549720114" r:id="rId44"/>
+          <o:OLEObject Type="Embed" ProgID="Equation.DSMT4" ShapeID="_x0000_i1041" DrawAspect="Content" ObjectID="_1549972208" r:id="rId44"/>
         </w:object>
       </w:r>
       <w:r>
@@ -7383,7 +7383,7 @@
           <v:shape id="_x0000_i1042" type="#_x0000_t75" style="width:72.75pt;height:54.75pt" o:ole="">
             <v:imagedata r:id="rId45" o:title=""/>
           </v:shape>
-          <o:OLEObject Type="Embed" ProgID="Equation.DSMT4" ShapeID="_x0000_i1042" DrawAspect="Content" ObjectID="_1549720115" r:id="rId46"/>
+          <o:OLEObject Type="Embed" ProgID="Equation.DSMT4" ShapeID="_x0000_i1042" DrawAspect="Content" ObjectID="_1549972209" r:id="rId46"/>
         </w:object>
       </w:r>
       <w:r>
@@ -8447,7 +8447,7 @@
           <v:shape id="_x0000_i1043" type="#_x0000_t75" style="width:129pt;height:15pt" o:ole="">
             <v:imagedata r:id="rId51" o:title=""/>
           </v:shape>
-          <o:OLEObject Type="Embed" ProgID="Equation.DSMT4" ShapeID="_x0000_i1043" DrawAspect="Content" ObjectID="_1549720116" r:id="rId52"/>
+          <o:OLEObject Type="Embed" ProgID="Equation.DSMT4" ShapeID="_x0000_i1043" DrawAspect="Content" ObjectID="_1549972210" r:id="rId52"/>
         </w:object>
       </w:r>
       <w:r>
@@ -8832,7 +8832,7 @@
           <v:shape id="_x0000_i1044" type="#_x0000_t75" style="width:234.75pt;height:15pt" o:ole="">
             <v:imagedata r:id="rId53" o:title=""/>
           </v:shape>
-          <o:OLEObject Type="Embed" ProgID="Equation.DSMT4" ShapeID="_x0000_i1044" DrawAspect="Content" ObjectID="_1549720117" r:id="rId54"/>
+          <o:OLEObject Type="Embed" ProgID="Equation.DSMT4" ShapeID="_x0000_i1044" DrawAspect="Content" ObjectID="_1549972211" r:id="rId54"/>
         </w:object>
       </w:r>
       <w:r>
@@ -10421,7 +10421,7 @@
           <v:shape id="_x0000_i1045" type="#_x0000_t75" style="width:87pt;height:18pt" o:ole="">
             <v:imagedata r:id="rId55" o:title=""/>
           </v:shape>
-          <o:OLEObject Type="Embed" ProgID="Equation.DSMT4" ShapeID="_x0000_i1045" DrawAspect="Content" ObjectID="_1549720118" r:id="rId56"/>
+          <o:OLEObject Type="Embed" ProgID="Equation.DSMT4" ShapeID="_x0000_i1045" DrawAspect="Content" ObjectID="_1549972212" r:id="rId56"/>
         </w:object>
       </w:r>
       <w:r>
@@ -10461,7 +10461,7 @@
           <v:shape id="_x0000_i1046" type="#_x0000_t75" style="width:63pt;height:15.75pt" o:ole="">
             <v:imagedata r:id="rId57" o:title=""/>
           </v:shape>
-          <o:OLEObject Type="Embed" ProgID="Equation.DSMT4" ShapeID="_x0000_i1046" DrawAspect="Content" ObjectID="_1549720119" r:id="rId58"/>
+          <o:OLEObject Type="Embed" ProgID="Equation.DSMT4" ShapeID="_x0000_i1046" DrawAspect="Content" ObjectID="_1549972213" r:id="rId58"/>
         </w:object>
       </w:r>
       <w:r>
@@ -10608,7 +10608,7 @@
           <v:shape id="_x0000_i1047" type="#_x0000_t75" style="width:39pt;height:20.25pt" o:ole="">
             <v:imagedata r:id="rId60" o:title=""/>
           </v:shape>
-          <o:OLEObject Type="Embed" ProgID="Equation.DSMT4" ShapeID="_x0000_i1047" DrawAspect="Content" ObjectID="_1549720120" r:id="rId61"/>
+          <o:OLEObject Type="Embed" ProgID="Equation.DSMT4" ShapeID="_x0000_i1047" DrawAspect="Content" ObjectID="_1549972214" r:id="rId61"/>
         </w:object>
       </w:r>
       <w:r>
@@ -10633,7 +10633,7 @@
           <v:shape id="_x0000_i1048" type="#_x0000_t75" style="width:39pt;height:20.25pt" o:ole="">
             <v:imagedata r:id="rId62" o:title=""/>
           </v:shape>
-          <o:OLEObject Type="Embed" ProgID="Equation.DSMT4" ShapeID="_x0000_i1048" DrawAspect="Content" ObjectID="_1549720121" r:id="rId63"/>
+          <o:OLEObject Type="Embed" ProgID="Equation.DSMT4" ShapeID="_x0000_i1048" DrawAspect="Content" ObjectID="_1549972215" r:id="rId63"/>
         </w:object>
       </w:r>
       <w:r>
@@ -10667,7 +10667,7 @@
           <v:shape id="_x0000_i1049" type="#_x0000_t75" style="width:66pt;height:30.75pt" o:ole="">
             <v:imagedata r:id="rId64" o:title=""/>
           </v:shape>
-          <o:OLEObject Type="Embed" ProgID="Equation.DSMT4" ShapeID="_x0000_i1049" DrawAspect="Content" ObjectID="_1549720122" r:id="rId65"/>
+          <o:OLEObject Type="Embed" ProgID="Equation.DSMT4" ShapeID="_x0000_i1049" DrawAspect="Content" ObjectID="_1549972216" r:id="rId65"/>
         </w:object>
       </w:r>
     </w:p>
@@ -10688,7 +10688,7 @@
           <v:shape id="_x0000_i1050" type="#_x0000_t75" style="width:66.75pt;height:33pt" o:ole="">
             <v:imagedata r:id="rId66" o:title=""/>
           </v:shape>
-          <o:OLEObject Type="Embed" ProgID="Equation.DSMT4" ShapeID="_x0000_i1050" DrawAspect="Content" ObjectID="_1549720123" r:id="rId67"/>
+          <o:OLEObject Type="Embed" ProgID="Equation.DSMT4" ShapeID="_x0000_i1050" DrawAspect="Content" ObjectID="_1549972217" r:id="rId67"/>
         </w:object>
       </w:r>
     </w:p>
@@ -10709,7 +10709,7 @@
           <v:shape id="_x0000_i1051" type="#_x0000_t75" style="width:39.75pt;height:14.25pt" o:ole="">
             <v:imagedata r:id="rId68" o:title=""/>
           </v:shape>
-          <o:OLEObject Type="Embed" ProgID="Equation.DSMT4" ShapeID="_x0000_i1051" DrawAspect="Content" ObjectID="_1549720124" r:id="rId69"/>
+          <o:OLEObject Type="Embed" ProgID="Equation.DSMT4" ShapeID="_x0000_i1051" DrawAspect="Content" ObjectID="_1549972218" r:id="rId69"/>
         </w:object>
       </w:r>
     </w:p>
@@ -10730,7 +10730,7 @@
           <v:shape id="_x0000_i1052" type="#_x0000_t75" style="width:29.25pt;height:18.75pt" o:ole="">
             <v:imagedata r:id="rId70" o:title=""/>
           </v:shape>
-          <o:OLEObject Type="Embed" ProgID="Equation.DSMT4" ShapeID="_x0000_i1052" DrawAspect="Content" ObjectID="_1549720125" r:id="rId71"/>
+          <o:OLEObject Type="Embed" ProgID="Equation.DSMT4" ShapeID="_x0000_i1052" DrawAspect="Content" ObjectID="_1549972219" r:id="rId71"/>
         </w:object>
       </w:r>
       <w:r>
@@ -10754,7 +10754,7 @@
           <v:shape id="_x0000_i1053" type="#_x0000_t75" style="width:21pt;height:12.75pt" o:ole="">
             <v:imagedata r:id="rId72" o:title=""/>
           </v:shape>
-          <o:OLEObject Type="Embed" ProgID="Equation.DSMT4" ShapeID="_x0000_i1053" DrawAspect="Content" ObjectID="_1549720126" r:id="rId73"/>
+          <o:OLEObject Type="Embed" ProgID="Equation.DSMT4" ShapeID="_x0000_i1053" DrawAspect="Content" ObjectID="_1549972220" r:id="rId73"/>
         </w:object>
       </w:r>
       <w:r>
@@ -10778,7 +10778,7 @@
           <v:shape id="_x0000_i1054" type="#_x0000_t75" style="width:27.75pt;height:18.75pt" o:ole="">
             <v:imagedata r:id="rId74" o:title=""/>
           </v:shape>
-          <o:OLEObject Type="Embed" ProgID="Equation.DSMT4" ShapeID="_x0000_i1054" DrawAspect="Content" ObjectID="_1549720127" r:id="rId75"/>
+          <o:OLEObject Type="Embed" ProgID="Equation.DSMT4" ShapeID="_x0000_i1054" DrawAspect="Content" ObjectID="_1549972221" r:id="rId75"/>
         </w:object>
       </w:r>
       <w:r>
@@ -10802,7 +10802,7 @@
           <v:shape id="_x0000_i1055" type="#_x0000_t75" style="width:8.25pt;height:11.25pt" o:ole="">
             <v:imagedata r:id="rId76" o:title=""/>
           </v:shape>
-          <o:OLEObject Type="Embed" ProgID="Equation.DSMT4" ShapeID="_x0000_i1055" DrawAspect="Content" ObjectID="_1549720128" r:id="rId77"/>
+          <o:OLEObject Type="Embed" ProgID="Equation.DSMT4" ShapeID="_x0000_i1055" DrawAspect="Content" ObjectID="_1549972222" r:id="rId77"/>
         </w:object>
       </w:r>
       <w:r>
@@ -10835,7 +10835,7 @@
           <v:shape id="_x0000_i1056" type="#_x0000_t75" style="width:36.75pt;height:24pt" o:ole="">
             <v:imagedata r:id="rId78" o:title=""/>
           </v:shape>
-          <o:OLEObject Type="Embed" ProgID="Equation.DSMT4" ShapeID="_x0000_i1056" DrawAspect="Content" ObjectID="_1549720129" r:id="rId79"/>
+          <o:OLEObject Type="Embed" ProgID="Equation.DSMT4" ShapeID="_x0000_i1056" DrawAspect="Content" ObjectID="_1549972223" r:id="rId79"/>
         </w:object>
       </w:r>
     </w:p>
@@ -10856,7 +10856,7 @@
           <v:shape id="_x0000_i1057" type="#_x0000_t75" style="width:81.75pt;height:32.25pt" o:ole="">
             <v:imagedata r:id="rId80" o:title=""/>
           </v:shape>
-          <o:OLEObject Type="Embed" ProgID="Equation.DSMT4" ShapeID="_x0000_i1057" DrawAspect="Content" ObjectID="_1549720130" r:id="rId81"/>
+          <o:OLEObject Type="Embed" ProgID="Equation.DSMT4" ShapeID="_x0000_i1057" DrawAspect="Content" ObjectID="_1549972224" r:id="rId81"/>
         </w:object>
       </w:r>
     </w:p>
@@ -10877,7 +10877,7 @@
           <v:shape id="_x0000_i1058" type="#_x0000_t75" style="width:81.75pt;height:32.25pt" o:ole="">
             <v:imagedata r:id="rId82" o:title=""/>
           </v:shape>
-          <o:OLEObject Type="Embed" ProgID="Equation.DSMT4" ShapeID="_x0000_i1058" DrawAspect="Content" ObjectID="_1549720131" r:id="rId83"/>
+          <o:OLEObject Type="Embed" ProgID="Equation.DSMT4" ShapeID="_x0000_i1058" DrawAspect="Content" ObjectID="_1549972225" r:id="rId83"/>
         </w:object>
       </w:r>
     </w:p>
@@ -10905,7 +10905,7 @@
           <v:shape id="_x0000_i1059" type="#_x0000_t75" style="width:59.25pt;height:20.25pt" o:ole="">
             <v:imagedata r:id="rId84" o:title=""/>
           </v:shape>
-          <o:OLEObject Type="Embed" ProgID="Equation.DSMT4" ShapeID="_x0000_i1059" DrawAspect="Content" ObjectID="_1549720132" r:id="rId85"/>
+          <o:OLEObject Type="Embed" ProgID="Equation.DSMT4" ShapeID="_x0000_i1059" DrawAspect="Content" ObjectID="_1549972226" r:id="rId85"/>
         </w:object>
       </w:r>
       <w:r>
@@ -10929,7 +10929,7 @@
           <v:shape id="_x0000_i1060" type="#_x0000_t75" style="width:12pt;height:14.25pt" o:ole="">
             <v:imagedata r:id="rId86" o:title=""/>
           </v:shape>
-          <o:OLEObject Type="Embed" ProgID="Equation.DSMT4" ShapeID="_x0000_i1060" DrawAspect="Content" ObjectID="_1549720133" r:id="rId87"/>
+          <o:OLEObject Type="Embed" ProgID="Equation.DSMT4" ShapeID="_x0000_i1060" DrawAspect="Content" ObjectID="_1549972227" r:id="rId87"/>
         </w:object>
       </w:r>
       <w:r>
@@ -10986,7 +10986,7 @@
           <v:shape id="_x0000_i1061" type="#_x0000_t75" style="width:117pt;height:57.75pt" o:ole="">
             <v:imagedata r:id="rId88" o:title=""/>
           </v:shape>
-          <o:OLEObject Type="Embed" ProgID="Equation.DSMT4" ShapeID="_x0000_i1061" DrawAspect="Content" ObjectID="_1549720134" r:id="rId89"/>
+          <o:OLEObject Type="Embed" ProgID="Equation.DSMT4" ShapeID="_x0000_i1061" DrawAspect="Content" ObjectID="_1549972228" r:id="rId89"/>
         </w:object>
       </w:r>
     </w:p>
@@ -11013,7 +11013,7 @@
           <v:shape id="_x0000_i1062" type="#_x0000_t75" style="width:12.75pt;height:12.75pt" o:ole="">
             <v:imagedata r:id="rId90" o:title=""/>
           </v:shape>
-          <o:OLEObject Type="Embed" ProgID="Equation.DSMT4" ShapeID="_x0000_i1062" DrawAspect="Content" ObjectID="_1549720135" r:id="rId91"/>
+          <o:OLEObject Type="Embed" ProgID="Equation.DSMT4" ShapeID="_x0000_i1062" DrawAspect="Content" ObjectID="_1549972229" r:id="rId91"/>
         </w:object>
       </w:r>
       <w:r>
@@ -11038,7 +11038,7 @@
           <v:shape id="_x0000_i1063" type="#_x0000_t75" style="width:8.25pt;height:12.75pt" o:ole="">
             <v:imagedata r:id="rId92" o:title=""/>
           </v:shape>
-          <o:OLEObject Type="Embed" ProgID="Equation.DSMT4" ShapeID="_x0000_i1063" DrawAspect="Content" ObjectID="_1549720136" r:id="rId93"/>
+          <o:OLEObject Type="Embed" ProgID="Equation.DSMT4" ShapeID="_x0000_i1063" DrawAspect="Content" ObjectID="_1549972230" r:id="rId93"/>
         </w:object>
       </w:r>
       <w:r>
@@ -11063,7 +11063,7 @@
           <v:shape id="_x0000_i1064" type="#_x0000_t75" style="width:12.75pt;height:12.75pt" o:ole="">
             <v:imagedata r:id="rId90" o:title=""/>
           </v:shape>
-          <o:OLEObject Type="Embed" ProgID="Equation.DSMT4" ShapeID="_x0000_i1064" DrawAspect="Content" ObjectID="_1549720137" r:id="rId94"/>
+          <o:OLEObject Type="Embed" ProgID="Equation.DSMT4" ShapeID="_x0000_i1064" DrawAspect="Content" ObjectID="_1549972231" r:id="rId94"/>
         </w:object>
       </w:r>
       <w:r>
@@ -11082,7 +11082,7 @@
           <v:shape id="_x0000_i1065" type="#_x0000_t75" style="width:8.25pt;height:12.75pt" o:ole="">
             <v:imagedata r:id="rId92" o:title=""/>
           </v:shape>
-          <o:OLEObject Type="Embed" ProgID="Equation.DSMT4" ShapeID="_x0000_i1065" DrawAspect="Content" ObjectID="_1549720138" r:id="rId95"/>
+          <o:OLEObject Type="Embed" ProgID="Equation.DSMT4" ShapeID="_x0000_i1065" DrawAspect="Content" ObjectID="_1549972232" r:id="rId95"/>
         </w:object>
       </w:r>
       <w:r>
@@ -11101,7 +11101,7 @@
           <v:shape id="_x0000_i1066" type="#_x0000_t75" style="width:12.75pt;height:12.75pt" o:ole="">
             <v:imagedata r:id="rId90" o:title=""/>
           </v:shape>
-          <o:OLEObject Type="Embed" ProgID="Equation.DSMT4" ShapeID="_x0000_i1066" DrawAspect="Content" ObjectID="_1549720139" r:id="rId96"/>
+          <o:OLEObject Type="Embed" ProgID="Equation.DSMT4" ShapeID="_x0000_i1066" DrawAspect="Content" ObjectID="_1549972233" r:id="rId96"/>
         </w:object>
       </w:r>
       <w:r>
@@ -11120,7 +11120,7 @@
           <v:shape id="_x0000_i1067" type="#_x0000_t75" style="width:8.25pt;height:12.75pt" o:ole="">
             <v:imagedata r:id="rId97" o:title=""/>
           </v:shape>
-          <o:OLEObject Type="Embed" ProgID="Equation.DSMT4" ShapeID="_x0000_i1067" DrawAspect="Content" ObjectID="_1549720140" r:id="rId98"/>
+          <o:OLEObject Type="Embed" ProgID="Equation.DSMT4" ShapeID="_x0000_i1067" DrawAspect="Content" ObjectID="_1549972234" r:id="rId98"/>
         </w:object>
       </w:r>
       <w:r>
@@ -11145,7 +11145,7 @@
           <v:shape id="_x0000_i1068" type="#_x0000_t75" style="width:8.25pt;height:12.75pt" o:ole="">
             <v:imagedata r:id="rId92" o:title=""/>
           </v:shape>
-          <o:OLEObject Type="Embed" ProgID="Equation.DSMT4" ShapeID="_x0000_i1068" DrawAspect="Content" ObjectID="_1549720141" r:id="rId99"/>
+          <o:OLEObject Type="Embed" ProgID="Equation.DSMT4" ShapeID="_x0000_i1068" DrawAspect="Content" ObjectID="_1549972235" r:id="rId99"/>
         </w:object>
       </w:r>
       <w:r>
@@ -11164,7 +11164,7 @@
           <v:shape id="_x0000_i1069" type="#_x0000_t75" style="width:8.25pt;height:11.25pt" o:ole="">
             <v:imagedata r:id="rId76" o:title=""/>
           </v:shape>
-          <o:OLEObject Type="Embed" ProgID="Equation.DSMT4" ShapeID="_x0000_i1069" DrawAspect="Content" ObjectID="_1549720142" r:id="rId100"/>
+          <o:OLEObject Type="Embed" ProgID="Equation.DSMT4" ShapeID="_x0000_i1069" DrawAspect="Content" ObjectID="_1549972236" r:id="rId100"/>
         </w:object>
       </w:r>
       <w:r>
@@ -11197,7 +11197,7 @@
           <v:shape id="_x0000_i1070" type="#_x0000_t75" style="width:8.25pt;height:11.25pt" o:ole="">
             <v:imagedata r:id="rId76" o:title=""/>
           </v:shape>
-          <o:OLEObject Type="Embed" ProgID="Equation.DSMT4" ShapeID="_x0000_i1070" DrawAspect="Content" ObjectID="_1549720143" r:id="rId101"/>
+          <o:OLEObject Type="Embed" ProgID="Equation.DSMT4" ShapeID="_x0000_i1070" DrawAspect="Content" ObjectID="_1549972237" r:id="rId101"/>
         </w:object>
       </w:r>
       <w:r>
@@ -11325,7 +11325,7 @@
           <v:shape id="_x0000_i1071" type="#_x0000_t75" style="width:11.25pt;height:18pt" o:ole="">
             <v:imagedata r:id="rId102" o:title=""/>
           </v:shape>
-          <o:OLEObject Type="Embed" ProgID="Equation.DSMT4" ShapeID="_x0000_i1071" DrawAspect="Content" ObjectID="_1549720144" r:id="rId103"/>
+          <o:OLEObject Type="Embed" ProgID="Equation.DSMT4" ShapeID="_x0000_i1071" DrawAspect="Content" ObjectID="_1549972238" r:id="rId103"/>
         </w:object>
       </w:r>
       <w:r>
@@ -11350,7 +11350,7 @@
           <v:shape id="_x0000_i1072" type="#_x0000_t75" style="width:12.75pt;height:18pt" o:ole="">
             <v:imagedata r:id="rId104" o:title=""/>
           </v:shape>
-          <o:OLEObject Type="Embed" ProgID="Equation.DSMT4" ShapeID="_x0000_i1072" DrawAspect="Content" ObjectID="_1549720145" r:id="rId105"/>
+          <o:OLEObject Type="Embed" ProgID="Equation.DSMT4" ShapeID="_x0000_i1072" DrawAspect="Content" ObjectID="_1549972239" r:id="rId105"/>
         </w:object>
       </w:r>
       <w:r>
@@ -11384,7 +11384,7 @@
           <v:shape id="_x0000_i1073" type="#_x0000_t75" style="width:102pt;height:38.25pt" o:ole="">
             <v:imagedata r:id="rId106" o:title=""/>
           </v:shape>
-          <o:OLEObject Type="Embed" ProgID="Equation.DSMT4" ShapeID="_x0000_i1073" DrawAspect="Content" ObjectID="_1549720146" r:id="rId107"/>
+          <o:OLEObject Type="Embed" ProgID="Equation.DSMT4" ShapeID="_x0000_i1073" DrawAspect="Content" ObjectID="_1549972240" r:id="rId107"/>
         </w:object>
       </w:r>
     </w:p>
@@ -11411,7 +11411,7 @@
           <v:shape id="_x0000_i1074" type="#_x0000_t75" style="width:12.75pt;height:12.75pt" o:ole="">
             <v:imagedata r:id="rId90" o:title=""/>
           </v:shape>
-          <o:OLEObject Type="Embed" ProgID="Equation.DSMT4" ShapeID="_x0000_i1074" DrawAspect="Content" ObjectID="_1549720147" r:id="rId108"/>
+          <o:OLEObject Type="Embed" ProgID="Equation.DSMT4" ShapeID="_x0000_i1074" DrawAspect="Content" ObjectID="_1549972241" r:id="rId108"/>
         </w:object>
       </w:r>
       <w:r>
@@ -11430,7 +11430,7 @@
           <v:shape id="_x0000_i1075" type="#_x0000_t75" style="width:8.25pt;height:12.75pt" o:ole="">
             <v:imagedata r:id="rId92" o:title=""/>
           </v:shape>
-          <o:OLEObject Type="Embed" ProgID="Equation.DSMT4" ShapeID="_x0000_i1075" DrawAspect="Content" ObjectID="_1549720148" r:id="rId109"/>
+          <o:OLEObject Type="Embed" ProgID="Equation.DSMT4" ShapeID="_x0000_i1075" DrawAspect="Content" ObjectID="_1549972242" r:id="rId109"/>
         </w:object>
       </w:r>
       <w:r>
@@ -11458,7 +11458,7 @@
           <v:shape id="_x0000_i1076" type="#_x0000_t75" style="width:74.25pt;height:18pt" o:ole="">
             <v:imagedata r:id="rId110" o:title=""/>
           </v:shape>
-          <o:OLEObject Type="Embed" ProgID="Equation.DSMT4" ShapeID="_x0000_i1076" DrawAspect="Content" ObjectID="_1549720149" r:id="rId111"/>
+          <o:OLEObject Type="Embed" ProgID="Equation.DSMT4" ShapeID="_x0000_i1076" DrawAspect="Content" ObjectID="_1549972243" r:id="rId111"/>
         </w:object>
       </w:r>
     </w:p>
@@ -11485,7 +11485,7 @@
           <v:shape id="_x0000_i1077" type="#_x0000_t75" style="width:12.75pt;height:12.75pt" o:ole="">
             <v:imagedata r:id="rId90" o:title=""/>
           </v:shape>
-          <o:OLEObject Type="Embed" ProgID="Equation.DSMT4" ShapeID="_x0000_i1077" DrawAspect="Content" ObjectID="_1549720150" r:id="rId112"/>
+          <o:OLEObject Type="Embed" ProgID="Equation.DSMT4" ShapeID="_x0000_i1077" DrawAspect="Content" ObjectID="_1549972244" r:id="rId112"/>
         </w:object>
       </w:r>
       <w:r>
@@ -11504,7 +11504,7 @@
           <v:shape id="_x0000_i1078" type="#_x0000_t75" style="width:8.25pt;height:12.75pt" o:ole="">
             <v:imagedata r:id="rId92" o:title=""/>
           </v:shape>
-          <o:OLEObject Type="Embed" ProgID="Equation.DSMT4" ShapeID="_x0000_i1078" DrawAspect="Content" ObjectID="_1549720151" r:id="rId113"/>
+          <o:OLEObject Type="Embed" ProgID="Equation.DSMT4" ShapeID="_x0000_i1078" DrawAspect="Content" ObjectID="_1549972245" r:id="rId113"/>
         </w:object>
       </w:r>
       <w:r>
@@ -11687,7 +11687,7 @@
           <v:shape id="_x0000_i1079" type="#_x0000_t75" style="width:24.75pt;height:15.75pt" o:ole="">
             <v:imagedata r:id="rId114" o:title=""/>
           </v:shape>
-          <o:OLEObject Type="Embed" ProgID="Equation.DSMT4" ShapeID="_x0000_i1079" DrawAspect="Content" ObjectID="_1549720152" r:id="rId115"/>
+          <o:OLEObject Type="Embed" ProgID="Equation.DSMT4" ShapeID="_x0000_i1079" DrawAspect="Content" ObjectID="_1549972246" r:id="rId115"/>
         </w:object>
       </w:r>
       <w:r>
@@ -11720,7 +11720,7 @@
           <v:shape id="_x0000_i1080" type="#_x0000_t75" style="width:8.25pt;height:12.75pt" o:ole="">
             <v:imagedata r:id="rId92" o:title=""/>
           </v:shape>
-          <o:OLEObject Type="Embed" ProgID="Equation.DSMT4" ShapeID="_x0000_i1080" DrawAspect="Content" ObjectID="_1549720153" r:id="rId116"/>
+          <o:OLEObject Type="Embed" ProgID="Equation.DSMT4" ShapeID="_x0000_i1080" DrawAspect="Content" ObjectID="_1549972247" r:id="rId116"/>
         </w:object>
       </w:r>
       <w:r>
@@ -11739,7 +11739,7 @@
           <v:shape id="_x0000_i1081" type="#_x0000_t75" style="width:12.75pt;height:12.75pt" o:ole="">
             <v:imagedata r:id="rId90" o:title=""/>
           </v:shape>
-          <o:OLEObject Type="Embed" ProgID="Equation.DSMT4" ShapeID="_x0000_i1081" DrawAspect="Content" ObjectID="_1549720154" r:id="rId117"/>
+          <o:OLEObject Type="Embed" ProgID="Equation.DSMT4" ShapeID="_x0000_i1081" DrawAspect="Content" ObjectID="_1549972248" r:id="rId117"/>
         </w:object>
       </w:r>
       <w:r>
@@ -11803,7 +11803,7 @@
           <v:shape id="_x0000_i1082" type="#_x0000_t75" style="width:111.75pt;height:38.25pt" o:ole="">
             <v:imagedata r:id="rId118" o:title=""/>
           </v:shape>
-          <o:OLEObject Type="Embed" ProgID="Equation.DSMT4" ShapeID="_x0000_i1082" DrawAspect="Content" ObjectID="_1549720155" r:id="rId119"/>
+          <o:OLEObject Type="Embed" ProgID="Equation.DSMT4" ShapeID="_x0000_i1082" DrawAspect="Content" ObjectID="_1549972249" r:id="rId119"/>
         </w:object>
       </w:r>
     </w:p>
@@ -11830,7 +11830,7 @@
           <v:shape id="_x0000_i1083" type="#_x0000_t75" style="width:12.75pt;height:12.75pt" o:ole="">
             <v:imagedata r:id="rId90" o:title=""/>
           </v:shape>
-          <o:OLEObject Type="Embed" ProgID="Equation.DSMT4" ShapeID="_x0000_i1083" DrawAspect="Content" ObjectID="_1549720156" r:id="rId120"/>
+          <o:OLEObject Type="Embed" ProgID="Equation.DSMT4" ShapeID="_x0000_i1083" DrawAspect="Content" ObjectID="_1549972250" r:id="rId120"/>
         </w:object>
       </w:r>
       <w:r>
@@ -11848,7 +11848,7 @@
           <v:shape id="_x0000_i1084" type="#_x0000_t75" style="width:8.25pt;height:12.75pt" o:ole="">
             <v:imagedata r:id="rId92" o:title=""/>
           </v:shape>
-          <o:OLEObject Type="Embed" ProgID="Equation.DSMT4" ShapeID="_x0000_i1084" DrawAspect="Content" ObjectID="_1549720157" r:id="rId121"/>
+          <o:OLEObject Type="Embed" ProgID="Equation.DSMT4" ShapeID="_x0000_i1084" DrawAspect="Content" ObjectID="_1549972251" r:id="rId121"/>
         </w:object>
       </w:r>
       <w:r>
@@ -11866,7 +11866,7 @@
           <v:shape id="_x0000_i1085" type="#_x0000_t75" style="width:12pt;height:14.25pt" o:ole="">
             <v:imagedata r:id="rId122" o:title=""/>
           </v:shape>
-          <o:OLEObject Type="Embed" ProgID="Equation.DSMT4" ShapeID="_x0000_i1085" DrawAspect="Content" ObjectID="_1549720158" r:id="rId123"/>
+          <o:OLEObject Type="Embed" ProgID="Equation.DSMT4" ShapeID="_x0000_i1085" DrawAspect="Content" ObjectID="_1549972252" r:id="rId123"/>
         </w:object>
       </w:r>
       <w:r>
@@ -11890,7 +11890,7 @@
           <v:shape id="_x0000_i1086" type="#_x0000_t75" style="width:12pt;height:14.25pt" o:ole="">
             <v:imagedata r:id="rId122" o:title=""/>
           </v:shape>
-          <o:OLEObject Type="Embed" ProgID="Equation.DSMT4" ShapeID="_x0000_i1086" DrawAspect="Content" ObjectID="_1549720159" r:id="rId124"/>
+          <o:OLEObject Type="Embed" ProgID="Equation.DSMT4" ShapeID="_x0000_i1086" DrawAspect="Content" ObjectID="_1549972253" r:id="rId124"/>
         </w:object>
       </w:r>
       <w:r>
@@ -11941,7 +11941,7 @@
           <v:shape id="_x0000_i1087" type="#_x0000_t75" style="width:72.75pt;height:56.25pt" o:ole="">
             <v:imagedata r:id="rId125" o:title=""/>
           </v:shape>
-          <o:OLEObject Type="Embed" ProgID="Equation.DSMT4" ShapeID="_x0000_i1087" DrawAspect="Content" ObjectID="_1549720160" r:id="rId126"/>
+          <o:OLEObject Type="Embed" ProgID="Equation.DSMT4" ShapeID="_x0000_i1087" DrawAspect="Content" ObjectID="_1549972254" r:id="rId126"/>
         </w:object>
       </w:r>
     </w:p>
@@ -12147,7 +12147,6 @@
         <w:ind w:firstLine="420"/>
         <w:jc w:val="center"/>
         <w:rPr>
-          <w:rFonts w:hint="eastAsia"/>
           <w:position w:val="-10"/>
           <w:szCs w:val="21"/>
         </w:rPr>
@@ -12161,14 +12160,13 @@
           <v:shape id="_x0000_i1088" type="#_x0000_t75" style="width:141pt;height:15.75pt" o:ole="">
             <v:imagedata r:id="rId128" o:title=""/>
           </v:shape>
-          <o:OLEObject Type="Embed" ProgID="Equation.DSMT4" ShapeID="_x0000_i1088" DrawAspect="Content" ObjectID="_1549720161" r:id="rId129"/>
+          <o:OLEObject Type="Embed" ProgID="Equation.DSMT4" ShapeID="_x0000_i1088" DrawAspect="Content" ObjectID="_1549972255" r:id="rId129"/>
         </w:object>
       </w:r>
     </w:p>
     <w:p>
       <w:pPr>
         <w:rPr>
-          <w:rFonts w:hint="eastAsia"/>
           <w:szCs w:val="21"/>
         </w:rPr>
       </w:pPr>
@@ -12196,7 +12194,6 @@
     <w:p>
       <w:pPr>
         <w:rPr>
-          <w:rFonts w:hint="eastAsia"/>
           <w:szCs w:val="21"/>
         </w:rPr>
       </w:pPr>
@@ -12248,7 +12245,6 @@
       <w:pPr>
         <w:ind w:firstLine="420"/>
         <w:rPr>
-          <w:rFonts w:hint="eastAsia"/>
           <w:szCs w:val="21"/>
         </w:rPr>
       </w:pPr>
@@ -12299,7 +12295,6 @@
       <w:pPr>
         <w:ind w:firstLine="420"/>
         <w:rPr>
-          <w:rFonts w:hint="eastAsia"/>
           <w:szCs w:val="21"/>
         </w:rPr>
       </w:pPr>
@@ -12323,7 +12318,6 @@
         <w:ind w:firstLine="420"/>
         <w:jc w:val="center"/>
         <w:rPr>
-          <w:rFonts w:hint="eastAsia"/>
           <w:szCs w:val="21"/>
         </w:rPr>
       </w:pPr>
@@ -12336,7 +12330,7 @@
           <v:shape id="_x0000_i1089" type="#_x0000_t75" style="width:54pt;height:15.75pt" o:ole="">
             <v:imagedata r:id="rId130" o:title=""/>
           </v:shape>
-          <o:OLEObject Type="Embed" ProgID="Equation.DSMT4" ShapeID="_x0000_i1089" DrawAspect="Content" ObjectID="_1549720162" r:id="rId131"/>
+          <o:OLEObject Type="Embed" ProgID="Equation.DSMT4" ShapeID="_x0000_i1089" DrawAspect="Content" ObjectID="_1549972256" r:id="rId131"/>
         </w:object>
       </w:r>
     </w:p>
@@ -12344,7 +12338,6 @@
       <w:pPr>
         <w:ind w:firstLine="420"/>
         <w:rPr>
-          <w:rFonts w:hint="eastAsia"/>
           <w:szCs w:val="21"/>
         </w:rPr>
       </w:pPr>
@@ -12378,7 +12371,7 @@
           <v:shape id="_x0000_i1090" type="#_x0000_t75" style="width:12pt;height:14.25pt" o:ole="">
             <v:imagedata r:id="rId132" o:title=""/>
           </v:shape>
-          <o:OLEObject Type="Embed" ProgID="Equation.DSMT4" ShapeID="_x0000_i1090" DrawAspect="Content" ObjectID="_1549720163" r:id="rId133"/>
+          <o:OLEObject Type="Embed" ProgID="Equation.DSMT4" ShapeID="_x0000_i1090" DrawAspect="Content" ObjectID="_1549972257" r:id="rId133"/>
         </w:object>
       </w:r>
       <w:r>
@@ -12400,7 +12393,6 @@
         <w:ind w:firstLine="420"/>
         <w:jc w:val="center"/>
         <w:rPr>
-          <w:rFonts w:hint="eastAsia"/>
           <w:szCs w:val="21"/>
         </w:rPr>
       </w:pPr>
@@ -12413,7 +12405,7 @@
           <v:shape id="_x0000_i1091" type="#_x0000_t75" style="width:197.25pt;height:38.25pt" o:ole="">
             <v:imagedata r:id="rId134" o:title=""/>
           </v:shape>
-          <o:OLEObject Type="Embed" ProgID="Equation.DSMT4" ShapeID="_x0000_i1091" DrawAspect="Content" ObjectID="_1549720164" r:id="rId135"/>
+          <o:OLEObject Type="Embed" ProgID="Equation.DSMT4" ShapeID="_x0000_i1091" DrawAspect="Content" ObjectID="_1549972258" r:id="rId135"/>
         </w:object>
       </w:r>
     </w:p>
@@ -12421,7 +12413,6 @@
       <w:pPr>
         <w:ind w:firstLine="420"/>
         <w:rPr>
-          <w:rFonts w:hint="eastAsia"/>
           <w:szCs w:val="21"/>
         </w:rPr>
       </w:pPr>
@@ -12441,7 +12432,7 @@
           <v:shape id="_x0000_i1092" type="#_x0000_t75" style="width:12pt;height:12.75pt" o:ole="">
             <v:imagedata r:id="rId136" o:title=""/>
           </v:shape>
-          <o:OLEObject Type="Embed" ProgID="Equation.DSMT4" ShapeID="_x0000_i1092" DrawAspect="Content" ObjectID="_1549720165" r:id="rId137"/>
+          <o:OLEObject Type="Embed" ProgID="Equation.DSMT4" ShapeID="_x0000_i1092" DrawAspect="Content" ObjectID="_1549972259" r:id="rId137"/>
         </w:object>
       </w:r>
       <w:r>
@@ -12465,7 +12456,7 @@
           <v:shape id="_x0000_i1093" type="#_x0000_t75" style="width:18pt;height:15pt" o:ole="">
             <v:imagedata r:id="rId138" o:title=""/>
           </v:shape>
-          <o:OLEObject Type="Embed" ProgID="Equation.DSMT4" ShapeID="_x0000_i1093" DrawAspect="Content" ObjectID="_1549720166" r:id="rId139"/>
+          <o:OLEObject Type="Embed" ProgID="Equation.DSMT4" ShapeID="_x0000_i1093" DrawAspect="Content" ObjectID="_1549972260" r:id="rId139"/>
         </w:object>
       </w:r>
       <w:r>
@@ -12498,16 +12489,13 @@
           <v:shape id="_x0000_i1094" type="#_x0000_t75" style="width:123pt;height:39.75pt" o:ole="">
             <v:imagedata r:id="rId140" o:title=""/>
           </v:shape>
-          <o:OLEObject Type="Embed" ProgID="Equation.DSMT4" ShapeID="_x0000_i1094" DrawAspect="Content" ObjectID="_1549720167" r:id="rId141"/>
+          <o:OLEObject Type="Embed" ProgID="Equation.DSMT4" ShapeID="_x0000_i1094" DrawAspect="Content" ObjectID="_1549972261" r:id="rId141"/>
         </w:object>
       </w:r>
     </w:p>
     <w:p>
       <w:pPr>
         <w:ind w:firstLine="420"/>
-        <w:rPr>
-          <w:rFonts w:hint="eastAsia"/>
-        </w:rPr>
       </w:pPr>
       <w:r>
         <w:rPr>
@@ -12520,9 +12508,6 @@
       <w:pPr>
         <w:ind w:firstLine="420"/>
         <w:jc w:val="center"/>
-        <w:rPr>
-          <w:rFonts w:hint="eastAsia"/>
-        </w:rPr>
       </w:pPr>
       <w:r>
         <w:rPr>
@@ -12579,9 +12564,6 @@
     <w:p>
       <w:pPr>
         <w:ind w:firstLine="420"/>
-        <w:rPr>
-          <w:rFonts w:hint="eastAsia"/>
-        </w:rPr>
       </w:pPr>
       <w:r>
         <w:rPr>
@@ -12597,7 +12579,7 @@
           <v:shape id="_x0000_i1095" type="#_x0000_t75" style="width:18.75pt;height:18.75pt" o:ole="">
             <v:imagedata r:id="rId143" o:title=""/>
           </v:shape>
-          <o:OLEObject Type="Embed" ProgID="Equation.DSMT4" ShapeID="_x0000_i1095" DrawAspect="Content" ObjectID="_1549720168" r:id="rId144"/>
+          <o:OLEObject Type="Embed" ProgID="Equation.DSMT4" ShapeID="_x0000_i1095" DrawAspect="Content" ObjectID="_1549972262" r:id="rId144"/>
         </w:object>
       </w:r>
       <w:r>
@@ -12611,9 +12593,6 @@
       <w:pPr>
         <w:ind w:firstLine="420"/>
         <w:jc w:val="center"/>
-        <w:rPr>
-          <w:rFonts w:hint="eastAsia"/>
-        </w:rPr>
       </w:pPr>
       <w:r>
         <w:rPr>
@@ -12623,16 +12602,13 @@
           <v:shape id="_x0000_i1096" type="#_x0000_t75" style="width:120.75pt;height:32.25pt" o:ole="">
             <v:imagedata r:id="rId145" o:title=""/>
           </v:shape>
-          <o:OLEObject Type="Embed" ProgID="Equation.DSMT4" ShapeID="_x0000_i1096" DrawAspect="Content" ObjectID="_1549720169" r:id="rId146"/>
+          <o:OLEObject Type="Embed" ProgID="Equation.DSMT4" ShapeID="_x0000_i1096" DrawAspect="Content" ObjectID="_1549972263" r:id="rId146"/>
         </w:object>
       </w:r>
     </w:p>
     <w:p>
       <w:pPr>
         <w:ind w:firstLine="420"/>
-        <w:rPr>
-          <w:rFonts w:hint="eastAsia"/>
-        </w:rPr>
       </w:pPr>
       <w:r>
         <w:rPr>
@@ -12642,7 +12618,7 @@
           <v:shape id="_x0000_i1097" type="#_x0000_t75" style="width:12.75pt;height:18.75pt" o:ole="">
             <v:imagedata r:id="rId147" o:title=""/>
           </v:shape>
-          <o:OLEObject Type="Embed" ProgID="Equation.DSMT4" ShapeID="_x0000_i1097" DrawAspect="Content" ObjectID="_1549720170" r:id="rId148"/>
+          <o:OLEObject Type="Embed" ProgID="Equation.DSMT4" ShapeID="_x0000_i1097" DrawAspect="Content" ObjectID="_1549972264" r:id="rId148"/>
         </w:object>
       </w:r>
       <w:r>
@@ -12659,7 +12635,7 @@
           <v:shape id="_x0000_i1098" type="#_x0000_t75" style="width:12pt;height:18pt" o:ole="">
             <v:imagedata r:id="rId149" o:title=""/>
           </v:shape>
-          <o:OLEObject Type="Embed" ProgID="Equation.DSMT4" ShapeID="_x0000_i1098" DrawAspect="Content" ObjectID="_1549720171" r:id="rId150"/>
+          <o:OLEObject Type="Embed" ProgID="Equation.DSMT4" ShapeID="_x0000_i1098" DrawAspect="Content" ObjectID="_1549972265" r:id="rId150"/>
         </w:object>
       </w:r>
       <w:r>
@@ -12676,7 +12652,7 @@
           <v:shape id="_x0000_i1099" type="#_x0000_t75" style="width:12.75pt;height:18.75pt" o:ole="">
             <v:imagedata r:id="rId147" o:title=""/>
           </v:shape>
-          <o:OLEObject Type="Embed" ProgID="Equation.DSMT4" ShapeID="_x0000_i1099" DrawAspect="Content" ObjectID="_1549720172" r:id="rId151"/>
+          <o:OLEObject Type="Embed" ProgID="Equation.DSMT4" ShapeID="_x0000_i1099" DrawAspect="Content" ObjectID="_1549972266" r:id="rId151"/>
         </w:object>
       </w:r>
       <w:r>
@@ -12690,7 +12666,7 @@
           <v:shape id="_x0000_i1100" type="#_x0000_t75" style="width:12pt;height:18pt" o:ole="">
             <v:imagedata r:id="rId149" o:title=""/>
           </v:shape>
-          <o:OLEObject Type="Embed" ProgID="Equation.DSMT4" ShapeID="_x0000_i1100" DrawAspect="Content" ObjectID="_1549720173" r:id="rId152"/>
+          <o:OLEObject Type="Embed" ProgID="Equation.DSMT4" ShapeID="_x0000_i1100" DrawAspect="Content" ObjectID="_1549972267" r:id="rId152"/>
         </w:object>
       </w:r>
       <w:r>
@@ -12704,7 +12680,7 @@
           <v:shape id="_x0000_i1101" type="#_x0000_t75" style="width:12pt;height:18pt" o:ole="">
             <v:imagedata r:id="rId149" o:title=""/>
           </v:shape>
-          <o:OLEObject Type="Embed" ProgID="Equation.DSMT4" ShapeID="_x0000_i1101" DrawAspect="Content" ObjectID="_1549720174" r:id="rId153"/>
+          <o:OLEObject Type="Embed" ProgID="Equation.DSMT4" ShapeID="_x0000_i1101" DrawAspect="Content" ObjectID="_1549972268" r:id="rId153"/>
         </w:object>
       </w:r>
       <w:r>
@@ -12718,7 +12694,7 @@
           <v:shape id="_x0000_i1102" type="#_x0000_t75" style="width:12pt;height:12.75pt" o:ole="">
             <v:imagedata r:id="rId154" o:title=""/>
           </v:shape>
-          <o:OLEObject Type="Embed" ProgID="Equation.DSMT4" ShapeID="_x0000_i1102" DrawAspect="Content" ObjectID="_1549720175" r:id="rId155"/>
+          <o:OLEObject Type="Embed" ProgID="Equation.DSMT4" ShapeID="_x0000_i1102" DrawAspect="Content" ObjectID="_1549972269" r:id="rId155"/>
         </w:object>
       </w:r>
       <w:r>
@@ -12729,9 +12705,6 @@
       <w:pPr>
         <w:ind w:firstLine="420"/>
         <w:jc w:val="center"/>
-        <w:rPr>
-          <w:rFonts w:hint="eastAsia"/>
-        </w:rPr>
       </w:pPr>
       <w:r>
         <w:rPr>
@@ -12741,16 +12714,13 @@
           <v:shape id="_x0000_i1103" type="#_x0000_t75" style="width:96.75pt;height:20.25pt" o:ole="">
             <v:imagedata r:id="rId156" o:title=""/>
           </v:shape>
-          <o:OLEObject Type="Embed" ProgID="Equation.DSMT4" ShapeID="_x0000_i1103" DrawAspect="Content" ObjectID="_1549720176" r:id="rId157"/>
+          <o:OLEObject Type="Embed" ProgID="Equation.DSMT4" ShapeID="_x0000_i1103" DrawAspect="Content" ObjectID="_1549972270" r:id="rId157"/>
         </w:object>
       </w:r>
     </w:p>
     <w:p>
       <w:pPr>
         <w:ind w:firstLine="420"/>
-        <w:rPr>
-          <w:rFonts w:hint="eastAsia"/>
-        </w:rPr>
       </w:pPr>
       <w:r>
         <w:rPr>
@@ -12799,7 +12769,6 @@
     <w:p>
       <w:pPr>
         <w:rPr>
-          <w:rFonts w:hint="eastAsia"/>
           <w:szCs w:val="21"/>
         </w:rPr>
       </w:pPr>
@@ -12828,7 +12797,6 @@
       <w:pPr>
         <w:ind w:firstLine="420"/>
         <w:rPr>
-          <w:rFonts w:hint="eastAsia"/>
           <w:szCs w:val="21"/>
         </w:rPr>
       </w:pPr>
@@ -12844,7 +12812,6 @@
       <w:pPr>
         <w:ind w:firstLine="420"/>
         <w:rPr>
-          <w:rFonts w:hint="eastAsia"/>
           <w:szCs w:val="21"/>
         </w:rPr>
       </w:pPr>
@@ -12869,7 +12836,770 @@
           <w:rFonts w:hint="eastAsia"/>
           <w:szCs w:val="21"/>
         </w:rPr>
-        <w:t>基于词袋模型的回环检测算法是目前应用最为广泛的一种，词袋模型是机器学习中将图片进行分类的一种手段。</w:t>
+        <w:t>由于计算资源有限，本文仅采用随机挑选关键帧的方法进行回环检测的比对测试。下面是结合关键帧挑选的回环检测步骤：</w:t>
+      </w:r>
+    </w:p>
+    <w:p>
+      <w:pPr>
+        <w:numPr>
+          <w:ilvl w:val="0"/>
+          <w:numId w:val="9"/>
+        </w:numPr>
+        <w:rPr>
+          <w:szCs w:val="21"/>
+        </w:rPr>
+      </w:pPr>
+      <w:r>
+        <w:rPr>
+          <w:szCs w:val="21"/>
+        </w:rPr>
+        <w:t>初始化关键帧序列</w:t>
+      </w:r>
+      <w:r>
+        <w:rPr>
+          <w:position w:val="-4"/>
+          <w:szCs w:val="21"/>
+        </w:rPr>
+        <w:object w:dxaOrig="260" w:dyaOrig="260">
+          <v:shape id="_x0000_i1104" type="#_x0000_t75" style="width:12.75pt;height:12.75pt" o:ole="">
+            <v:imagedata r:id="rId158" o:title=""/>
+          </v:shape>
+          <o:OLEObject Type="Embed" ProgID="Equation.DSMT4" ShapeID="_x0000_i1104" DrawAspect="Content" ObjectID="_1549972271" r:id="rId159"/>
+        </w:object>
+      </w:r>
+      <w:r>
+        <w:rPr>
+          <w:szCs w:val="21"/>
+        </w:rPr>
+        <w:t xml:space="preserve"> </w:t>
+      </w:r>
+      <w:r>
+        <w:rPr>
+          <w:szCs w:val="21"/>
+        </w:rPr>
+        <w:t>，</w:t>
+      </w:r>
+      <w:r>
+        <w:rPr>
+          <w:szCs w:val="21"/>
+        </w:rPr>
+        <w:t>将</w:t>
+      </w:r>
+      <w:r>
+        <w:rPr>
+          <w:szCs w:val="21"/>
+        </w:rPr>
+        <w:t>首</w:t>
+      </w:r>
+      <w:r>
+        <w:rPr>
+          <w:szCs w:val="21"/>
+        </w:rPr>
+        <w:t>帧</w:t>
+      </w:r>
+      <w:r>
+        <w:rPr>
+          <w:position w:val="-14"/>
+          <w:szCs w:val="21"/>
+        </w:rPr>
+        <w:object w:dxaOrig="279" w:dyaOrig="380">
+          <v:shape id="_x0000_i1105" type="#_x0000_t75" style="width:14.25pt;height:18.75pt" o:ole="">
+            <v:imagedata r:id="rId160" o:title=""/>
+          </v:shape>
+          <o:OLEObject Type="Embed" ProgID="Equation.DSMT4" ShapeID="_x0000_i1105" DrawAspect="Content" ObjectID="_1549972272" r:id="rId161"/>
+        </w:object>
+      </w:r>
+      <w:r>
+        <w:rPr>
+          <w:szCs w:val="21"/>
+        </w:rPr>
+        <w:t xml:space="preserve"> </w:t>
+      </w:r>
+      <w:r>
+        <w:rPr>
+          <w:szCs w:val="21"/>
+        </w:rPr>
+        <w:t>放入</w:t>
+      </w:r>
+      <w:r>
+        <w:rPr>
+          <w:szCs w:val="21"/>
+        </w:rPr>
+        <w:t>关键帧序列</w:t>
+      </w:r>
+      <w:r>
+        <w:rPr>
+          <w:position w:val="-4"/>
+          <w:szCs w:val="21"/>
+        </w:rPr>
+        <w:object w:dxaOrig="260" w:dyaOrig="260">
+          <v:shape id="_x0000_i1106" type="#_x0000_t75" style="width:12.75pt;height:12.75pt" o:ole="">
+            <v:imagedata r:id="rId158" o:title=""/>
+          </v:shape>
+          <o:OLEObject Type="Embed" ProgID="Equation.DSMT4" ShapeID="_x0000_i1106" DrawAspect="Content" ObjectID="_1549972273" r:id="rId162"/>
+        </w:object>
+      </w:r>
+      <w:r>
+        <w:rPr>
+          <w:szCs w:val="21"/>
+        </w:rPr>
+        <w:t>。</w:t>
+      </w:r>
+    </w:p>
+    <w:p>
+      <w:pPr>
+        <w:numPr>
+          <w:ilvl w:val="0"/>
+          <w:numId w:val="9"/>
+        </w:numPr>
+        <w:rPr>
+          <w:szCs w:val="21"/>
+        </w:rPr>
+      </w:pPr>
+      <w:r>
+        <w:rPr>
+          <w:szCs w:val="21"/>
+        </w:rPr>
+        <w:t>对于新来的一帧</w:t>
+      </w:r>
+      <w:r>
+        <w:rPr>
+          <w:position w:val="-4"/>
+          <w:szCs w:val="21"/>
+        </w:rPr>
+        <w:object w:dxaOrig="200" w:dyaOrig="260">
+          <v:shape id="_x0000_i1107" type="#_x0000_t75" style="width:9.75pt;height:12.75pt" o:ole="">
+            <v:imagedata r:id="rId163" o:title=""/>
+          </v:shape>
+          <o:OLEObject Type="Embed" ProgID="Equation.DSMT4" ShapeID="_x0000_i1107" DrawAspect="Content" ObjectID="_1549972274" r:id="rId164"/>
+        </w:object>
+      </w:r>
+      <w:r>
+        <w:rPr>
+          <w:szCs w:val="21"/>
+        </w:rPr>
+        <w:t xml:space="preserve"> </w:t>
+      </w:r>
+      <w:r>
+        <w:rPr>
+          <w:szCs w:val="21"/>
+        </w:rPr>
+        <w:t>，计算</w:t>
+      </w:r>
+      <w:r>
+        <w:rPr>
+          <w:position w:val="-4"/>
+          <w:szCs w:val="21"/>
+        </w:rPr>
+        <w:object w:dxaOrig="260" w:dyaOrig="260">
+          <v:shape id="_x0000_i1108" type="#_x0000_t75" style="width:12.75pt;height:12.75pt" o:ole="">
+            <v:imagedata r:id="rId158" o:title=""/>
+          </v:shape>
+          <o:OLEObject Type="Embed" ProgID="Equation.DSMT4" ShapeID="_x0000_i1108" DrawAspect="Content" ObjectID="_1549972275" r:id="rId165"/>
+        </w:object>
+      </w:r>
+      <w:r>
+        <w:rPr>
+          <w:szCs w:val="21"/>
+        </w:rPr>
+        <w:t>中最后一帧与</w:t>
+      </w:r>
+      <w:r>
+        <w:rPr>
+          <w:position w:val="-4"/>
+          <w:szCs w:val="21"/>
+        </w:rPr>
+        <w:object w:dxaOrig="200" w:dyaOrig="260">
+          <v:shape id="_x0000_i1109" type="#_x0000_t75" style="width:9.75pt;height:12.75pt" o:ole="">
+            <v:imagedata r:id="rId163" o:title=""/>
+          </v:shape>
+          <o:OLEObject Type="Embed" ProgID="Equation.DSMT4" ShapeID="_x0000_i1109" DrawAspect="Content" ObjectID="_1549972276" r:id="rId166"/>
+        </w:object>
+      </w:r>
+      <w:r>
+        <w:rPr>
+          <w:szCs w:val="21"/>
+        </w:rPr>
+        <w:t>的运动，</w:t>
+      </w:r>
+      <w:r>
+        <w:rPr>
+          <w:szCs w:val="21"/>
+        </w:rPr>
+        <w:t>估计该运动的大小</w:t>
+      </w:r>
+      <w:r>
+        <w:rPr>
+          <w:position w:val="-6"/>
+          <w:szCs w:val="21"/>
+        </w:rPr>
+        <w:object w:dxaOrig="180" w:dyaOrig="220">
+          <v:shape id="_x0000_i1110" type="#_x0000_t75" style="width:9pt;height:11.25pt" o:ole="">
+            <v:imagedata r:id="rId167" o:title=""/>
+          </v:shape>
+          <o:OLEObject Type="Embed" ProgID="Equation.DSMT4" ShapeID="_x0000_i1110" DrawAspect="Content" ObjectID="_1549972277" r:id="rId168"/>
+        </w:object>
+      </w:r>
+      <w:r>
+        <w:rPr>
+          <w:szCs w:val="21"/>
+        </w:rPr>
+        <w:t xml:space="preserve"> </w:t>
+      </w:r>
+      <w:r>
+        <w:rPr>
+          <w:szCs w:val="21"/>
+        </w:rPr>
+        <w:t>。</w:t>
+      </w:r>
+      <w:r>
+        <w:rPr>
+          <w:rFonts w:hint="eastAsia"/>
+          <w:szCs w:val="21"/>
+        </w:rPr>
+        <w:t>存在以下情况：</w:t>
+      </w:r>
+    </w:p>
+    <w:p>
+      <w:pPr>
+        <w:numPr>
+          <w:ilvl w:val="1"/>
+          <w:numId w:val="10"/>
+        </w:numPr>
+        <w:rPr>
+          <w:szCs w:val="21"/>
+        </w:rPr>
+      </w:pPr>
+      <w:r>
+        <w:rPr>
+          <w:szCs w:val="21"/>
+        </w:rPr>
+        <w:t>若</w:t>
+      </w:r>
+      <w:r>
+        <w:rPr>
+          <w:position w:val="-12"/>
+          <w:szCs w:val="21"/>
+        </w:rPr>
+        <w:object w:dxaOrig="880" w:dyaOrig="360">
+          <v:shape id="_x0000_i1111" type="#_x0000_t75" style="width:44.25pt;height:18pt" o:ole="">
+            <v:imagedata r:id="rId169" o:title=""/>
+          </v:shape>
+          <o:OLEObject Type="Embed" ProgID="Equation.DSMT4" ShapeID="_x0000_i1111" DrawAspect="Content" ObjectID="_1549972278" r:id="rId170"/>
+        </w:object>
+      </w:r>
+      <w:r>
+        <w:rPr>
+          <w:szCs w:val="21"/>
+        </w:rPr>
+        <w:t xml:space="preserve"> </w:t>
+      </w:r>
+      <w:r>
+        <w:rPr>
+          <w:szCs w:val="21"/>
+        </w:rPr>
+        <w:t>，运动太大，可能</w:t>
+      </w:r>
+      <w:r>
+        <w:rPr>
+          <w:rFonts w:hint="eastAsia"/>
+          <w:szCs w:val="21"/>
+        </w:rPr>
+        <w:t>存在</w:t>
+      </w:r>
+      <w:r>
+        <w:rPr>
+          <w:szCs w:val="21"/>
+        </w:rPr>
+        <w:t>计算错误，</w:t>
+      </w:r>
+      <w:r>
+        <w:rPr>
+          <w:rFonts w:hint="eastAsia"/>
+          <w:szCs w:val="21"/>
+        </w:rPr>
+        <w:t>舍弃</w:t>
+      </w:r>
+      <w:r>
+        <w:rPr>
+          <w:szCs w:val="21"/>
+        </w:rPr>
+        <w:t>该帧；</w:t>
+      </w:r>
+      <w:r>
+        <w:rPr>
+          <w:szCs w:val="21"/>
+        </w:rPr>
+        <w:t> </w:t>
+      </w:r>
+    </w:p>
+    <w:p>
+      <w:pPr>
+        <w:numPr>
+          <w:ilvl w:val="1"/>
+          <w:numId w:val="10"/>
+        </w:numPr>
+        <w:rPr>
+          <w:szCs w:val="21"/>
+        </w:rPr>
+      </w:pPr>
+      <w:r>
+        <w:rPr>
+          <w:szCs w:val="21"/>
+        </w:rPr>
+        <w:t>若没有匹配上（</w:t>
+      </w:r>
+      <w:r>
+        <w:rPr>
+          <w:szCs w:val="21"/>
+        </w:rPr>
+        <w:t>match</w:t>
+      </w:r>
+      <w:r>
+        <w:rPr>
+          <w:szCs w:val="21"/>
+        </w:rPr>
+        <w:t>太少），该帧图像质量</w:t>
+      </w:r>
+      <w:r>
+        <w:rPr>
+          <w:rFonts w:hint="eastAsia"/>
+          <w:szCs w:val="21"/>
+        </w:rPr>
+        <w:t>不佳</w:t>
+      </w:r>
+      <w:r>
+        <w:rPr>
+          <w:szCs w:val="21"/>
+        </w:rPr>
+        <w:t>，</w:t>
+      </w:r>
+      <w:r>
+        <w:rPr>
+          <w:rFonts w:hint="eastAsia"/>
+          <w:szCs w:val="21"/>
+        </w:rPr>
+        <w:t>舍弃</w:t>
+      </w:r>
+      <w:r>
+        <w:rPr>
+          <w:szCs w:val="21"/>
+        </w:rPr>
+        <w:t>该帧；</w:t>
+      </w:r>
+      <w:r>
+        <w:rPr>
+          <w:szCs w:val="21"/>
+        </w:rPr>
+        <w:t> </w:t>
+      </w:r>
+    </w:p>
+    <w:p>
+      <w:pPr>
+        <w:numPr>
+          <w:ilvl w:val="1"/>
+          <w:numId w:val="10"/>
+        </w:numPr>
+        <w:rPr>
+          <w:szCs w:val="21"/>
+        </w:rPr>
+      </w:pPr>
+      <w:r>
+        <w:rPr>
+          <w:szCs w:val="21"/>
+        </w:rPr>
+        <w:t>若</w:t>
+      </w:r>
+      <w:r>
+        <w:rPr>
+          <w:position w:val="-14"/>
+          <w:szCs w:val="21"/>
+        </w:rPr>
+        <w:object w:dxaOrig="760" w:dyaOrig="380">
+          <v:shape id="_x0000_i1112" type="#_x0000_t75" style="width:38.25pt;height:18.75pt" o:ole="">
+            <v:imagedata r:id="rId171" o:title=""/>
+          </v:shape>
+          <o:OLEObject Type="Embed" ProgID="Equation.DSMT4" ShapeID="_x0000_i1112" DrawAspect="Content" ObjectID="_1549972279" r:id="rId172"/>
+        </w:object>
+      </w:r>
+      <w:r>
+        <w:rPr>
+          <w:szCs w:val="21"/>
+        </w:rPr>
+        <w:t>，</w:t>
+      </w:r>
+      <w:r>
+        <w:rPr>
+          <w:rFonts w:hint="eastAsia"/>
+          <w:szCs w:val="21"/>
+        </w:rPr>
+        <w:t>关键帧步长过小</w:t>
+      </w:r>
+      <w:r>
+        <w:rPr>
+          <w:szCs w:val="21"/>
+        </w:rPr>
+        <w:t>，</w:t>
+      </w:r>
+      <w:r>
+        <w:rPr>
+          <w:rFonts w:hint="eastAsia"/>
+          <w:szCs w:val="21"/>
+        </w:rPr>
+        <w:t>舍弃</w:t>
+      </w:r>
+      <w:r>
+        <w:rPr>
+          <w:szCs w:val="21"/>
+        </w:rPr>
+        <w:t>该帧；</w:t>
+      </w:r>
+    </w:p>
+    <w:p>
+      <w:pPr>
+        <w:numPr>
+          <w:ilvl w:val="1"/>
+          <w:numId w:val="10"/>
+        </w:numPr>
+        <w:rPr>
+          <w:szCs w:val="21"/>
+        </w:rPr>
+      </w:pPr>
+      <w:r>
+        <w:rPr>
+          <w:szCs w:val="21"/>
+        </w:rPr>
+        <w:t>特征匹配成功，运动</w:t>
+      </w:r>
+      <w:r>
+        <w:rPr>
+          <w:rFonts w:hint="eastAsia"/>
+          <w:szCs w:val="21"/>
+        </w:rPr>
+        <w:t>合理</w:t>
+      </w:r>
+      <w:r>
+        <w:rPr>
+          <w:szCs w:val="21"/>
+        </w:rPr>
+        <w:t>，</w:t>
+      </w:r>
+      <w:r>
+        <w:rPr>
+          <w:rFonts w:hint="eastAsia"/>
+          <w:szCs w:val="21"/>
+        </w:rPr>
+        <w:t>将</w:t>
+      </w:r>
+      <w:r>
+        <w:rPr>
+          <w:position w:val="-4"/>
+          <w:szCs w:val="21"/>
+        </w:rPr>
+        <w:object w:dxaOrig="200" w:dyaOrig="260">
+          <v:shape id="_x0000_i1113" type="#_x0000_t75" style="width:9.75pt;height:12.75pt" o:ole="">
+            <v:imagedata r:id="rId163" o:title=""/>
+          </v:shape>
+          <o:OLEObject Type="Embed" ProgID="Equation.DSMT4" ShapeID="_x0000_i1113" DrawAspect="Content" ObjectID="_1549972280" r:id="rId173"/>
+        </w:object>
+      </w:r>
+      <w:r>
+        <w:rPr>
+          <w:szCs w:val="21"/>
+        </w:rPr>
+        <w:t>作为新的关键帧，进入回环检测程序</w:t>
+      </w:r>
+      <w:r>
+        <w:rPr>
+          <w:rFonts w:hint="eastAsia"/>
+          <w:szCs w:val="21"/>
+        </w:rPr>
+        <w:t>。</w:t>
+      </w:r>
+    </w:p>
+    <w:p>
+      <w:pPr>
+        <w:numPr>
+          <w:ilvl w:val="0"/>
+          <w:numId w:val="10"/>
+        </w:numPr>
+        <w:rPr>
+          <w:szCs w:val="21"/>
+        </w:rPr>
+      </w:pPr>
+      <w:r>
+        <w:rPr>
+          <w:szCs w:val="21"/>
+        </w:rPr>
+        <w:t>近距离回环：匹配</w:t>
+      </w:r>
+      <w:r>
+        <w:rPr>
+          <w:position w:val="-4"/>
+          <w:szCs w:val="21"/>
+        </w:rPr>
+        <w:object w:dxaOrig="200" w:dyaOrig="260">
+          <v:shape id="_x0000_i1116" type="#_x0000_t75" style="width:9.75pt;height:12.75pt" o:ole="">
+            <v:imagedata r:id="rId163" o:title=""/>
+          </v:shape>
+          <o:OLEObject Type="Embed" ProgID="Equation.DSMT4" ShapeID="_x0000_i1116" DrawAspect="Content" ObjectID="_1549972281" r:id="rId174"/>
+        </w:object>
+      </w:r>
+      <w:r>
+        <w:rPr>
+          <w:szCs w:val="21"/>
+        </w:rPr>
+        <w:t>与</w:t>
+      </w:r>
+      <w:r>
+        <w:rPr>
+          <w:position w:val="-4"/>
+          <w:szCs w:val="21"/>
+        </w:rPr>
+        <w:object w:dxaOrig="260" w:dyaOrig="260">
+          <v:shape id="_x0000_i1117" type="#_x0000_t75" style="width:12.75pt;height:12.75pt" o:ole="">
+            <v:imagedata r:id="rId158" o:title=""/>
+          </v:shape>
+          <o:OLEObject Type="Embed" ProgID="Equation.DSMT4" ShapeID="_x0000_i1117" DrawAspect="Content" ObjectID="_1549972282" r:id="rId175"/>
+        </w:object>
+      </w:r>
+      <w:r>
+        <w:rPr>
+          <w:szCs w:val="21"/>
+        </w:rPr>
+        <w:t>末尾</w:t>
+      </w:r>
+      <w:r>
+        <w:rPr>
+          <w:position w:val="-6"/>
+          <w:szCs w:val="21"/>
+        </w:rPr>
+        <w:object w:dxaOrig="260" w:dyaOrig="220">
+          <v:shape id="_x0000_i1118" type="#_x0000_t75" style="width:12.75pt;height:11.25pt" o:ole="">
+            <v:imagedata r:id="rId176" o:title=""/>
+          </v:shape>
+          <o:OLEObject Type="Embed" ProgID="Equation.DSMT4" ShapeID="_x0000_i1118" DrawAspect="Content" ObjectID="_1549972283" r:id="rId177"/>
+        </w:object>
+      </w:r>
+      <w:r>
+        <w:rPr>
+          <w:szCs w:val="21"/>
+        </w:rPr>
+        <w:t>个关键帧。匹配成功时，在</w:t>
+      </w:r>
+      <w:r>
+        <w:rPr>
+          <w:rFonts w:hint="eastAsia"/>
+          <w:szCs w:val="21"/>
+        </w:rPr>
+        <w:t>姿态图中</w:t>
+      </w:r>
+      <w:r>
+        <w:rPr>
+          <w:szCs w:val="21"/>
+        </w:rPr>
+        <w:t>增加一条边。</w:t>
+      </w:r>
+    </w:p>
+    <w:p>
+      <w:pPr>
+        <w:numPr>
+          <w:ilvl w:val="0"/>
+          <w:numId w:val="10"/>
+        </w:numPr>
+        <w:rPr>
+          <w:szCs w:val="21"/>
+        </w:rPr>
+      </w:pPr>
+      <w:r>
+        <w:rPr>
+          <w:szCs w:val="21"/>
+        </w:rPr>
+        <w:t>随机回环：随机在</w:t>
+      </w:r>
+      <w:r>
+        <w:rPr>
+          <w:position w:val="-4"/>
+          <w:szCs w:val="21"/>
+        </w:rPr>
+        <w:object w:dxaOrig="260" w:dyaOrig="260">
+          <v:shape id="_x0000_i1119" type="#_x0000_t75" style="width:12.75pt;height:12.75pt" o:ole="">
+            <v:imagedata r:id="rId158" o:title=""/>
+          </v:shape>
+          <o:OLEObject Type="Embed" ProgID="Equation.DSMT4" ShapeID="_x0000_i1119" DrawAspect="Content" ObjectID="_1549972284" r:id="rId178"/>
+        </w:object>
+      </w:r>
+      <w:r>
+        <w:rPr>
+          <w:szCs w:val="21"/>
+        </w:rPr>
+        <w:t>里取</w:t>
+      </w:r>
+      <w:r>
+        <w:rPr>
+          <w:position w:val="-6"/>
+          <w:szCs w:val="21"/>
+        </w:rPr>
+        <w:object w:dxaOrig="260" w:dyaOrig="220">
+          <v:shape id="_x0000_i1120" type="#_x0000_t75" style="width:12.75pt;height:11.25pt" o:ole="">
+            <v:imagedata r:id="rId176" o:title=""/>
+          </v:shape>
+          <o:OLEObject Type="Embed" ProgID="Equation.DSMT4" ShapeID="_x0000_i1120" DrawAspect="Content" ObjectID="_1549972285" r:id="rId179"/>
+        </w:object>
+      </w:r>
+      <w:r>
+        <w:rPr>
+          <w:szCs w:val="21"/>
+        </w:rPr>
+        <w:t>个帧，与</w:t>
+      </w:r>
+      <w:r>
+        <w:rPr>
+          <w:position w:val="-4"/>
+          <w:szCs w:val="21"/>
+        </w:rPr>
+        <w:object w:dxaOrig="200" w:dyaOrig="260">
+          <v:shape id="_x0000_i1121" type="#_x0000_t75" style="width:9.75pt;height:12.75pt" o:ole="">
+            <v:imagedata r:id="rId163" o:title=""/>
+          </v:shape>
+          <o:OLEObject Type="Embed" ProgID="Equation.DSMT4" ShapeID="_x0000_i1121" DrawAspect="Content" ObjectID="_1549972286" r:id="rId180"/>
+        </w:object>
+      </w:r>
+      <w:r>
+        <w:rPr>
+          <w:szCs w:val="21"/>
+        </w:rPr>
+        <w:t>进行匹配。若匹配上，在</w:t>
+      </w:r>
+      <w:r>
+        <w:rPr>
+          <w:rFonts w:hint="eastAsia"/>
+          <w:szCs w:val="21"/>
+        </w:rPr>
+        <w:t>姿态图中</w:t>
+      </w:r>
+      <w:r>
+        <w:rPr>
+          <w:szCs w:val="21"/>
+        </w:rPr>
+        <w:t>增加一条边。</w:t>
+      </w:r>
+    </w:p>
+    <w:p>
+      <w:pPr>
+        <w:numPr>
+          <w:ilvl w:val="0"/>
+          <w:numId w:val="10"/>
+        </w:numPr>
+        <w:rPr>
+          <w:szCs w:val="21"/>
+        </w:rPr>
+      </w:pPr>
+      <w:r>
+        <w:rPr>
+          <w:szCs w:val="21"/>
+        </w:rPr>
+        <w:t>将</w:t>
+      </w:r>
+      <w:r>
+        <w:rPr>
+          <w:position w:val="-4"/>
+          <w:szCs w:val="21"/>
+        </w:rPr>
+        <w:object w:dxaOrig="200" w:dyaOrig="260">
+          <v:shape id="_x0000_i1114" type="#_x0000_t75" style="width:9.75pt;height:12.75pt" o:ole="">
+            <v:imagedata r:id="rId163" o:title=""/>
+          </v:shape>
+          <o:OLEObject Type="Embed" ProgID="Equation.DSMT4" ShapeID="_x0000_i1114" DrawAspect="Content" ObjectID="_1549972287" r:id="rId181"/>
+        </w:object>
+      </w:r>
+      <w:r>
+        <w:rPr>
+          <w:szCs w:val="21"/>
+        </w:rPr>
+        <w:t>放入</w:t>
+      </w:r>
+      <w:r>
+        <w:rPr>
+          <w:position w:val="-4"/>
+          <w:szCs w:val="21"/>
+        </w:rPr>
+        <w:object w:dxaOrig="260" w:dyaOrig="260">
+          <v:shape id="_x0000_i1115" type="#_x0000_t75" style="width:12.75pt;height:12.75pt" o:ole="">
+            <v:imagedata r:id="rId158" o:title=""/>
+          </v:shape>
+          <o:OLEObject Type="Embed" ProgID="Equation.DSMT4" ShapeID="_x0000_i1115" DrawAspect="Content" ObjectID="_1549972288" r:id="rId182"/>
+        </w:object>
+      </w:r>
+      <w:r>
+        <w:rPr>
+          <w:szCs w:val="21"/>
+        </w:rPr>
+        <w:t>末尾。若有新的数据，则回</w:t>
+      </w:r>
+      <w:r>
+        <w:rPr>
+          <w:szCs w:val="21"/>
+        </w:rPr>
+        <w:t>2</w:t>
+      </w:r>
+      <w:r>
+        <w:rPr>
+          <w:szCs w:val="21"/>
+        </w:rPr>
+        <w:t>；</w:t>
+      </w:r>
+      <w:r>
+        <w:rPr>
+          <w:szCs w:val="21"/>
+        </w:rPr>
+        <w:t xml:space="preserve"> </w:t>
+      </w:r>
+      <w:r>
+        <w:rPr>
+          <w:szCs w:val="21"/>
+        </w:rPr>
+        <w:t>若无，</w:t>
+      </w:r>
+      <w:r>
+        <w:rPr>
+          <w:szCs w:val="21"/>
+        </w:rPr>
+        <w:t>进行优化与地图拼接。</w:t>
+      </w:r>
+    </w:p>
+    <w:p>
+      <w:pPr>
+        <w:rPr>
+          <w:szCs w:val="21"/>
+        </w:rPr>
+      </w:pPr>
+      <w:r>
+        <w:rPr>
+          <w:szCs w:val="21"/>
+        </w:rPr>
+        <w:t>3.</w:t>
+      </w:r>
+      <w:r>
+        <w:rPr>
+          <w:rFonts w:hint="eastAsia"/>
+          <w:szCs w:val="21"/>
+        </w:rPr>
+        <w:t>7</w:t>
+      </w:r>
+      <w:r>
+        <w:rPr>
+          <w:rFonts w:hint="eastAsia"/>
+          <w:szCs w:val="21"/>
+        </w:rPr>
+        <w:t xml:space="preserve"> </w:t>
+      </w:r>
+      <w:r>
+        <w:rPr>
+          <w:rFonts w:hint="eastAsia"/>
+          <w:szCs w:val="21"/>
+        </w:rPr>
+        <w:t>实验结果</w:t>
       </w:r>
     </w:p>
     <w:p>
@@ -12880,13 +13610,110 @@
           <w:szCs w:val="21"/>
         </w:rPr>
       </w:pPr>
-    </w:p>
-    <w:p>
-      <w:pPr>
-        <w:rPr>
-          <w:rFonts w:hint="eastAsia"/>
-        </w:rPr>
-      </w:pPr>
+      <w:r>
+        <w:rPr>
+          <w:rFonts w:hint="eastAsia"/>
+          <w:szCs w:val="21"/>
+        </w:rPr>
+        <w:t>实验使用华硕</w:t>
+      </w:r>
+      <w:r>
+        <w:rPr>
+          <w:rFonts w:hint="eastAsia"/>
+          <w:szCs w:val="21"/>
+        </w:rPr>
+        <w:t>Xtion</w:t>
+      </w:r>
+      <w:r>
+        <w:rPr>
+          <w:rFonts w:hint="eastAsia"/>
+          <w:szCs w:val="21"/>
+        </w:rPr>
+        <w:t>深度摄像头对学校办公室进行</w:t>
+      </w:r>
+      <w:r>
+        <w:rPr>
+          <w:rFonts w:hint="eastAsia"/>
+          <w:szCs w:val="21"/>
+        </w:rPr>
+        <w:t>RGBDSLAM</w:t>
+      </w:r>
+      <w:r>
+        <w:rPr>
+          <w:rFonts w:hint="eastAsia"/>
+          <w:szCs w:val="21"/>
+        </w:rPr>
+        <w:t>实验，分别给出三维重建效果加之摄像头轨迹，并给出一个回环检测的示意图。</w:t>
+      </w:r>
+    </w:p>
+    <w:p>
+      <w:pPr>
+        <w:ind w:leftChars="-67" w:left="-141"/>
+        <w:jc w:val="center"/>
+        <w:rPr>
+          <w:sz w:val="28"/>
+          <w:szCs w:val="28"/>
+        </w:rPr>
+      </w:pPr>
+      <w:r>
+        <w:rPr>
+          <w:rFonts w:hint="eastAsia"/>
+          <w:sz w:val="28"/>
+          <w:szCs w:val="28"/>
+        </w:rPr>
+        <w:t>第四</w:t>
+      </w:r>
+      <w:r>
+        <w:rPr>
+          <w:rFonts w:hint="eastAsia"/>
+          <w:sz w:val="28"/>
+          <w:szCs w:val="28"/>
+        </w:rPr>
+        <w:t>章</w:t>
+      </w:r>
+      <w:r>
+        <w:rPr>
+          <w:rFonts w:hint="eastAsia"/>
+          <w:sz w:val="28"/>
+          <w:szCs w:val="28"/>
+        </w:rPr>
+        <w:t xml:space="preserve"> </w:t>
+      </w:r>
+      <w:r>
+        <w:rPr>
+          <w:rFonts w:hint="eastAsia"/>
+          <w:sz w:val="28"/>
+          <w:szCs w:val="28"/>
+        </w:rPr>
+        <w:t>裂缝评价</w:t>
+      </w:r>
+    </w:p>
+    <w:p>
+      <w:pPr>
+        <w:rPr>
+          <w:rFonts w:hint="eastAsia"/>
+        </w:rPr>
+      </w:pPr>
+      <w:r>
+        <w:rPr>
+          <w:rFonts w:hint="eastAsia"/>
+        </w:rPr>
+        <w:t xml:space="preserve">1. </w:t>
+      </w:r>
+      <w:r>
+        <w:rPr>
+          <w:rFonts w:hint="eastAsia"/>
+        </w:rPr>
+        <w:t>裂缝识别</w:t>
+      </w:r>
+    </w:p>
+    <w:p>
+      <w:r>
+        <w:rPr>
+          <w:rFonts w:hint="eastAsia"/>
+        </w:rPr>
+        <w:t xml:space="preserve">   </w:t>
+      </w:r>
     </w:p>
     <w:sectPr>
       <w:pgSz w:w="11906" w:h="16838"/>
@@ -13769,6 +14596,123 @@
       <w:rPr>
         <w:rFonts w:hint="default"/>
       </w:rPr>
+    </w:lvl>
+  </w:abstractNum>
+  <w:abstractNum w:abstractNumId="8">
+    <w:nsid w:val="7B8B62E9"/>
+    <w:multiLevelType w:val="multilevel"/>
+    <w:tmpl w:val="A59CBB24"/>
+    <w:lvl w:ilvl="0">
+      <w:start w:val="1"/>
+      <w:numFmt w:val="decimal"/>
+      <w:lvlText w:val="%1."/>
+      <w:lvlJc w:val="left"/>
+      <w:pPr>
+        <w:tabs>
+          <w:tab w:val="num" w:pos="720"/>
+        </w:tabs>
+        <w:ind w:left="720" w:hanging="360"/>
+      </w:pPr>
+    </w:lvl>
+    <w:lvl w:ilvl="1">
+      <w:start w:val="1"/>
+      <w:numFmt w:val="bullet"/>
+      <w:lvlText w:val="o"/>
+      <w:lvlJc w:val="left"/>
+      <w:pPr>
+        <w:tabs>
+          <w:tab w:val="num" w:pos="1440"/>
+        </w:tabs>
+        <w:ind w:left="1440" w:hanging="360"/>
+      </w:pPr>
+      <w:rPr>
+        <w:rFonts w:ascii="Courier New" w:hAnsi="Courier New" w:hint="default"/>
+        <w:sz w:val="20"/>
+      </w:rPr>
+    </w:lvl>
+    <w:lvl w:ilvl="2" w:tentative="1">
+      <w:start w:val="1"/>
+      <w:numFmt w:val="decimal"/>
+      <w:lvlText w:val="%3."/>
+      <w:lvlJc w:val="left"/>
+      <w:pPr>
+        <w:tabs>
+          <w:tab w:val="num" w:pos="2160"/>
+        </w:tabs>
+        <w:ind w:left="2160" w:hanging="360"/>
+      </w:pPr>
+    </w:lvl>
+    <w:lvl w:ilvl="3" w:tentative="1">
+      <w:start w:val="1"/>
+      <w:numFmt w:val="decimal"/>
+      <w:lvlText w:val="%4."/>
+      <w:lvlJc w:val="left"/>
+      <w:pPr>
+        <w:tabs>
+          <w:tab w:val="num" w:pos="2880"/>
+        </w:tabs>
+        <w:ind w:left="2880" w:hanging="360"/>
+      </w:pPr>
+    </w:lvl>
+    <w:lvl w:ilvl="4" w:tentative="1">
+      <w:start w:val="1"/>
+      <w:numFmt w:val="decimal"/>
+      <w:lvlText w:val="%5."/>
+      <w:lvlJc w:val="left"/>
+      <w:pPr>
+        <w:tabs>
+          <w:tab w:val="num" w:pos="3600"/>
+        </w:tabs>
+        <w:ind w:left="3600" w:hanging="360"/>
+      </w:pPr>
+    </w:lvl>
+    <w:lvl w:ilvl="5" w:tentative="1">
+      <w:start w:val="1"/>
+      <w:numFmt w:val="decimal"/>
+      <w:lvlText w:val="%6."/>
+      <w:lvlJc w:val="left"/>
+      <w:pPr>
+        <w:tabs>
+          <w:tab w:val="num" w:pos="4320"/>
+        </w:tabs>
+        <w:ind w:left="4320" w:hanging="360"/>
+      </w:pPr>
+    </w:lvl>
+    <w:lvl w:ilvl="6" w:tentative="1">
+      <w:start w:val="1"/>
+      <w:numFmt w:val="decimal"/>
+      <w:lvlText w:val="%7."/>
+      <w:lvlJc w:val="left"/>
+      <w:pPr>
+        <w:tabs>
+          <w:tab w:val="num" w:pos="5040"/>
+        </w:tabs>
+        <w:ind w:left="5040" w:hanging="360"/>
+      </w:pPr>
+    </w:lvl>
+    <w:lvl w:ilvl="7" w:tentative="1">
+      <w:start w:val="1"/>
+      <w:numFmt w:val="decimal"/>
+      <w:lvlText w:val="%8."/>
+      <w:lvlJc w:val="left"/>
+      <w:pPr>
+        <w:tabs>
+          <w:tab w:val="num" w:pos="5760"/>
+        </w:tabs>
+        <w:ind w:left="5760" w:hanging="360"/>
+      </w:pPr>
+    </w:lvl>
+    <w:lvl w:ilvl="8" w:tentative="1">
+      <w:start w:val="1"/>
+      <w:numFmt w:val="decimal"/>
+      <w:lvlText w:val="%9."/>
+      <w:lvlJc w:val="left"/>
+      <w:pPr>
+        <w:tabs>
+          <w:tab w:val="num" w:pos="6480"/>
+        </w:tabs>
+        <w:ind w:left="6480" w:hanging="360"/>
+      </w:pPr>
     </w:lvl>
   </w:abstractNum>
   <w:num w:numId="1">
@@ -13794,6 +14738,29 @@
   </w:num>
   <w:num w:numId="8">
     <w:abstractNumId w:val="0"/>
+  </w:num>
+  <w:num w:numId="9">
+    <w:abstractNumId w:val="8"/>
+  </w:num>
+  <w:num w:numId="10">
+    <w:abstractNumId w:val="8"/>
+    <w:lvlOverride w:ilvl="1">
+      <w:lvl w:ilvl="1">
+        <w:numFmt w:val="bullet"/>
+        <w:lvlText w:val=""/>
+        <w:lvlJc w:val="left"/>
+        <w:pPr>
+          <w:tabs>
+            <w:tab w:val="num" w:pos="1440"/>
+          </w:tabs>
+          <w:ind w:left="1440" w:hanging="360"/>
+        </w:pPr>
+        <w:rPr>
+          <w:rFonts w:ascii="Symbol" w:hAnsi="Symbol" w:hint="default"/>
+          <w:sz w:val="20"/>
+        </w:rPr>
+      </w:lvl>
+    </w:lvlOverride>
   </w:num>
 </w:numbering>
 </file>

</xml_diff>

<commit_message>
Wang Zhitao@0302:Third chapter done
</commit_message>
<xml_diff>
--- a/paper/1.docx
+++ b/paper/1.docx
@@ -1622,7 +1622,7 @@
           <v:shape id="_x0000_i1025" type="#_x0000_t75" style="width:69pt;height:15pt" o:ole="">
             <v:imagedata r:id="rId7" o:title=""/>
           </v:shape>
-          <o:OLEObject Type="Embed" ProgID="Equation.DSMT4" ShapeID="_x0000_i1025" DrawAspect="Content" ObjectID="_1549972192" r:id="rId8"/>
+          <o:OLEObject Type="Embed" ProgID="Equation.DSMT4" ShapeID="_x0000_i1025" DrawAspect="Content" ObjectID="_1549980669" r:id="rId8"/>
         </w:object>
       </w:r>
       <w:r>
@@ -1642,7 +1642,7 @@
           <v:shape id="_x0000_i1026" type="#_x0000_t75" style="width:1in;height:15pt" o:ole="">
             <v:imagedata r:id="rId9" o:title=""/>
           </v:shape>
-          <o:OLEObject Type="Embed" ProgID="Equation.DSMT4" ShapeID="_x0000_i1026" DrawAspect="Content" ObjectID="_1549972193" r:id="rId10"/>
+          <o:OLEObject Type="Embed" ProgID="Equation.DSMT4" ShapeID="_x0000_i1026" DrawAspect="Content" ObjectID="_1549980670" r:id="rId10"/>
         </w:object>
       </w:r>
       <w:bookmarkEnd w:id="0"/>
@@ -1662,7 +1662,7 @@
           <v:shape id="_x0000_i1027" type="#_x0000_t75" style="width:11.25pt;height:15pt" o:ole="">
             <v:imagedata r:id="rId11" o:title=""/>
           </v:shape>
-          <o:OLEObject Type="Embed" ProgID="Equation.DSMT4" ShapeID="_x0000_i1027" DrawAspect="Content" ObjectID="_1549972194" r:id="rId12"/>
+          <o:OLEObject Type="Embed" ProgID="Equation.DSMT4" ShapeID="_x0000_i1027" DrawAspect="Content" ObjectID="_1549980671" r:id="rId12"/>
         </w:object>
       </w:r>
       <w:r>
@@ -1681,7 +1681,7 @@
           <v:shape id="_x0000_i1028" type="#_x0000_t75" style="width:11.25pt;height:15pt" o:ole="">
             <v:imagedata r:id="rId13" o:title=""/>
           </v:shape>
-          <o:OLEObject Type="Embed" ProgID="Equation.DSMT4" ShapeID="_x0000_i1028" DrawAspect="Content" ObjectID="_1549972195" r:id="rId14"/>
+          <o:OLEObject Type="Embed" ProgID="Equation.DSMT4" ShapeID="_x0000_i1028" DrawAspect="Content" ObjectID="_1549980672" r:id="rId14"/>
         </w:object>
       </w:r>
       <w:r>
@@ -1730,7 +1730,7 @@
           <v:shape id="_x0000_i1029" type="#_x0000_t75" style="width:182.25pt;height:20.25pt" o:ole="">
             <v:imagedata r:id="rId15" o:title=""/>
           </v:shape>
-          <o:OLEObject Type="Embed" ProgID="Equation.DSMT4" ShapeID="_x0000_i1029" DrawAspect="Content" ObjectID="_1549972196" r:id="rId16"/>
+          <o:OLEObject Type="Embed" ProgID="Equation.DSMT4" ShapeID="_x0000_i1029" DrawAspect="Content" ObjectID="_1549980673" r:id="rId16"/>
         </w:object>
       </w:r>
       <w:r>
@@ -1946,7 +1946,7 @@
           <v:shape id="_x0000_i1030" type="#_x0000_t75" style="width:155.25pt;height:15pt" o:ole="">
             <v:imagedata r:id="rId17" o:title=""/>
           </v:shape>
-          <o:OLEObject Type="Embed" ProgID="Equation.DSMT4" ShapeID="_x0000_i1030" DrawAspect="Content" ObjectID="_1549972197" r:id="rId18"/>
+          <o:OLEObject Type="Embed" ProgID="Equation.DSMT4" ShapeID="_x0000_i1030" DrawAspect="Content" ObjectID="_1549980674" r:id="rId18"/>
         </w:object>
       </w:r>
       <w:r>
@@ -1983,7 +1983,7 @@
           <v:shape id="_x0000_i1031" type="#_x0000_t75" style="width:155.25pt;height:15pt" o:ole="">
             <v:imagedata r:id="rId19" o:title=""/>
           </v:shape>
-          <o:OLEObject Type="Embed" ProgID="Equation.DSMT4" ShapeID="_x0000_i1031" DrawAspect="Content" ObjectID="_1549972198" r:id="rId20"/>
+          <o:OLEObject Type="Embed" ProgID="Equation.DSMT4" ShapeID="_x0000_i1031" DrawAspect="Content" ObjectID="_1549980675" r:id="rId20"/>
         </w:object>
       </w:r>
       <w:r>
@@ -2128,7 +2128,7 @@
           <v:shape id="_x0000_i1032" type="#_x0000_t75" style="width:213.75pt;height:20.25pt" o:ole="">
             <v:imagedata r:id="rId21" o:title=""/>
           </v:shape>
-          <o:OLEObject Type="Embed" ProgID="Equation.DSMT4" ShapeID="_x0000_i1032" DrawAspect="Content" ObjectID="_1549972199" r:id="rId22"/>
+          <o:OLEObject Type="Embed" ProgID="Equation.DSMT4" ShapeID="_x0000_i1032" DrawAspect="Content" ObjectID="_1549980676" r:id="rId22"/>
         </w:object>
       </w:r>
       <w:r>
@@ -2388,7 +2388,7 @@
           <v:shape id="_x0000_i1033" type="#_x0000_t75" style="width:162pt;height:18pt" o:ole="">
             <v:imagedata r:id="rId25" o:title=""/>
           </v:shape>
-          <o:OLEObject Type="Embed" ProgID="Equation.DSMT4" ShapeID="_x0000_i1033" DrawAspect="Content" ObjectID="_1549972200" r:id="rId26"/>
+          <o:OLEObject Type="Embed" ProgID="Equation.DSMT4" ShapeID="_x0000_i1033" DrawAspect="Content" ObjectID="_1549980677" r:id="rId26"/>
         </w:object>
       </w:r>
       <w:r>
@@ -3094,7 +3094,7 @@
           <v:shape id="_x0000_i1034" type="#_x0000_t75" style="width:330pt;height:15.75pt" o:ole="">
             <v:imagedata r:id="rId27" o:title=""/>
           </v:shape>
-          <o:OLEObject Type="Embed" ProgID="Equation.DSMT4" ShapeID="_x0000_i1034" DrawAspect="Content" ObjectID="_1549972201" r:id="rId28"/>
+          <o:OLEObject Type="Embed" ProgID="Equation.DSMT4" ShapeID="_x0000_i1034" DrawAspect="Content" ObjectID="_1549980678" r:id="rId28"/>
         </w:object>
       </w:r>
       <w:r>
@@ -3138,7 +3138,7 @@
           <v:shape id="_x0000_i1035" type="#_x0000_t75" style="width:192pt;height:15.75pt" o:ole="">
             <v:imagedata r:id="rId29" o:title=""/>
           </v:shape>
-          <o:OLEObject Type="Embed" ProgID="Equation.DSMT4" ShapeID="_x0000_i1035" DrawAspect="Content" ObjectID="_1549972202" r:id="rId30"/>
+          <o:OLEObject Type="Embed" ProgID="Equation.DSMT4" ShapeID="_x0000_i1035" DrawAspect="Content" ObjectID="_1549980679" r:id="rId30"/>
         </w:object>
       </w:r>
       <w:r>
@@ -5432,7 +5432,7 @@
           <v:shape id="_x0000_i1036" type="#_x0000_t75" style="width:322.5pt;height:89.25pt" o:ole="">
             <v:imagedata r:id="rId32" o:title=""/>
           </v:shape>
-          <o:OLEObject Type="Embed" ProgID="Equation.DSMT4" ShapeID="_x0000_i1036" DrawAspect="Content" ObjectID="_1549972203" r:id="rId33"/>
+          <o:OLEObject Type="Embed" ProgID="Equation.DSMT4" ShapeID="_x0000_i1036" DrawAspect="Content" ObjectID="_1549980680" r:id="rId33"/>
         </w:object>
       </w:r>
       <w:r>
@@ -5486,7 +5486,7 @@
           <v:shape id="_x0000_i1037" type="#_x0000_t75" style="width:363.75pt;height:47.25pt" o:ole="">
             <v:imagedata r:id="rId34" o:title=""/>
           </v:shape>
-          <o:OLEObject Type="Embed" ProgID="Equation.DSMT4" ShapeID="_x0000_i1037" DrawAspect="Content" ObjectID="_1549972204" r:id="rId35"/>
+          <o:OLEObject Type="Embed" ProgID="Equation.DSMT4" ShapeID="_x0000_i1037" DrawAspect="Content" ObjectID="_1549980681" r:id="rId35"/>
         </w:object>
       </w:r>
       <w:r>
@@ -5535,7 +5535,7 @@
           <v:shape id="_x0000_i1038" type="#_x0000_t75" style="width:106.5pt;height:25.5pt" o:ole="">
             <v:imagedata r:id="rId36" o:title=""/>
           </v:shape>
-          <o:OLEObject Type="Embed" ProgID="Equation.DSMT4" ShapeID="_x0000_i1038" DrawAspect="Content" ObjectID="_1549972205" r:id="rId37"/>
+          <o:OLEObject Type="Embed" ProgID="Equation.DSMT4" ShapeID="_x0000_i1038" DrawAspect="Content" ObjectID="_1549980682" r:id="rId37"/>
         </w:object>
       </w:r>
       <w:r>
@@ -5857,7 +5857,7 @@
           <v:shape id="_x0000_i1039" type="#_x0000_t75" style="width:147pt;height:30pt" o:ole="">
             <v:imagedata r:id="rId38" o:title=""/>
           </v:shape>
-          <o:OLEObject Type="Embed" ProgID="Equation.DSMT4" ShapeID="_x0000_i1039" DrawAspect="Content" ObjectID="_1549972206" r:id="rId39"/>
+          <o:OLEObject Type="Embed" ProgID="Equation.DSMT4" ShapeID="_x0000_i1039" DrawAspect="Content" ObjectID="_1549980683" r:id="rId39"/>
         </w:object>
       </w:r>
       <w:r>
@@ -5918,7 +5918,7 @@
           <v:shape id="_x0000_i1040" type="#_x0000_t75" style="width:11.25pt;height:15pt" o:ole="">
             <v:imagedata r:id="rId40" o:title=""/>
           </v:shape>
-          <o:OLEObject Type="Embed" ProgID="Equation.DSMT4" ShapeID="_x0000_i1040" DrawAspect="Content" ObjectID="_1549972207" r:id="rId41"/>
+          <o:OLEObject Type="Embed" ProgID="Equation.DSMT4" ShapeID="_x0000_i1040" DrawAspect="Content" ObjectID="_1549980684" r:id="rId41"/>
         </w:object>
       </w:r>
       <w:r>
@@ -7191,7 +7191,7 @@
           <v:shape id="_x0000_i1041" type="#_x0000_t75" style="width:48pt;height:27.75pt" o:ole="">
             <v:imagedata r:id="rId43" o:title=""/>
           </v:shape>
-          <o:OLEObject Type="Embed" ProgID="Equation.DSMT4" ShapeID="_x0000_i1041" DrawAspect="Content" ObjectID="_1549972208" r:id="rId44"/>
+          <o:OLEObject Type="Embed" ProgID="Equation.DSMT4" ShapeID="_x0000_i1041" DrawAspect="Content" ObjectID="_1549980685" r:id="rId44"/>
         </w:object>
       </w:r>
       <w:r>
@@ -7383,7 +7383,7 @@
           <v:shape id="_x0000_i1042" type="#_x0000_t75" style="width:72.75pt;height:54.75pt" o:ole="">
             <v:imagedata r:id="rId45" o:title=""/>
           </v:shape>
-          <o:OLEObject Type="Embed" ProgID="Equation.DSMT4" ShapeID="_x0000_i1042" DrawAspect="Content" ObjectID="_1549972209" r:id="rId46"/>
+          <o:OLEObject Type="Embed" ProgID="Equation.DSMT4" ShapeID="_x0000_i1042" DrawAspect="Content" ObjectID="_1549980686" r:id="rId46"/>
         </w:object>
       </w:r>
       <w:r>
@@ -8447,7 +8447,7 @@
           <v:shape id="_x0000_i1043" type="#_x0000_t75" style="width:129pt;height:15pt" o:ole="">
             <v:imagedata r:id="rId51" o:title=""/>
           </v:shape>
-          <o:OLEObject Type="Embed" ProgID="Equation.DSMT4" ShapeID="_x0000_i1043" DrawAspect="Content" ObjectID="_1549972210" r:id="rId52"/>
+          <o:OLEObject Type="Embed" ProgID="Equation.DSMT4" ShapeID="_x0000_i1043" DrawAspect="Content" ObjectID="_1549980687" r:id="rId52"/>
         </w:object>
       </w:r>
       <w:r>
@@ -8832,7 +8832,7 @@
           <v:shape id="_x0000_i1044" type="#_x0000_t75" style="width:234.75pt;height:15pt" o:ole="">
             <v:imagedata r:id="rId53" o:title=""/>
           </v:shape>
-          <o:OLEObject Type="Embed" ProgID="Equation.DSMT4" ShapeID="_x0000_i1044" DrawAspect="Content" ObjectID="_1549972211" r:id="rId54"/>
+          <o:OLEObject Type="Embed" ProgID="Equation.DSMT4" ShapeID="_x0000_i1044" DrawAspect="Content" ObjectID="_1549980688" r:id="rId54"/>
         </w:object>
       </w:r>
       <w:r>
@@ -10421,7 +10421,7 @@
           <v:shape id="_x0000_i1045" type="#_x0000_t75" style="width:87pt;height:18pt" o:ole="">
             <v:imagedata r:id="rId55" o:title=""/>
           </v:shape>
-          <o:OLEObject Type="Embed" ProgID="Equation.DSMT4" ShapeID="_x0000_i1045" DrawAspect="Content" ObjectID="_1549972212" r:id="rId56"/>
+          <o:OLEObject Type="Embed" ProgID="Equation.DSMT4" ShapeID="_x0000_i1045" DrawAspect="Content" ObjectID="_1549980689" r:id="rId56"/>
         </w:object>
       </w:r>
       <w:r>
@@ -10461,7 +10461,7 @@
           <v:shape id="_x0000_i1046" type="#_x0000_t75" style="width:63pt;height:15.75pt" o:ole="">
             <v:imagedata r:id="rId57" o:title=""/>
           </v:shape>
-          <o:OLEObject Type="Embed" ProgID="Equation.DSMT4" ShapeID="_x0000_i1046" DrawAspect="Content" ObjectID="_1549972213" r:id="rId58"/>
+          <o:OLEObject Type="Embed" ProgID="Equation.DSMT4" ShapeID="_x0000_i1046" DrawAspect="Content" ObjectID="_1549980690" r:id="rId58"/>
         </w:object>
       </w:r>
       <w:r>
@@ -10608,7 +10608,7 @@
           <v:shape id="_x0000_i1047" type="#_x0000_t75" style="width:39pt;height:20.25pt" o:ole="">
             <v:imagedata r:id="rId60" o:title=""/>
           </v:shape>
-          <o:OLEObject Type="Embed" ProgID="Equation.DSMT4" ShapeID="_x0000_i1047" DrawAspect="Content" ObjectID="_1549972214" r:id="rId61"/>
+          <o:OLEObject Type="Embed" ProgID="Equation.DSMT4" ShapeID="_x0000_i1047" DrawAspect="Content" ObjectID="_1549980691" r:id="rId61"/>
         </w:object>
       </w:r>
       <w:r>
@@ -10633,7 +10633,7 @@
           <v:shape id="_x0000_i1048" type="#_x0000_t75" style="width:39pt;height:20.25pt" o:ole="">
             <v:imagedata r:id="rId62" o:title=""/>
           </v:shape>
-          <o:OLEObject Type="Embed" ProgID="Equation.DSMT4" ShapeID="_x0000_i1048" DrawAspect="Content" ObjectID="_1549972215" r:id="rId63"/>
+          <o:OLEObject Type="Embed" ProgID="Equation.DSMT4" ShapeID="_x0000_i1048" DrawAspect="Content" ObjectID="_1549980692" r:id="rId63"/>
         </w:object>
       </w:r>
       <w:r>
@@ -10667,7 +10667,7 @@
           <v:shape id="_x0000_i1049" type="#_x0000_t75" style="width:66pt;height:30.75pt" o:ole="">
             <v:imagedata r:id="rId64" o:title=""/>
           </v:shape>
-          <o:OLEObject Type="Embed" ProgID="Equation.DSMT4" ShapeID="_x0000_i1049" DrawAspect="Content" ObjectID="_1549972216" r:id="rId65"/>
+          <o:OLEObject Type="Embed" ProgID="Equation.DSMT4" ShapeID="_x0000_i1049" DrawAspect="Content" ObjectID="_1549980693" r:id="rId65"/>
         </w:object>
       </w:r>
     </w:p>
@@ -10688,7 +10688,7 @@
           <v:shape id="_x0000_i1050" type="#_x0000_t75" style="width:66.75pt;height:33pt" o:ole="">
             <v:imagedata r:id="rId66" o:title=""/>
           </v:shape>
-          <o:OLEObject Type="Embed" ProgID="Equation.DSMT4" ShapeID="_x0000_i1050" DrawAspect="Content" ObjectID="_1549972217" r:id="rId67"/>
+          <o:OLEObject Type="Embed" ProgID="Equation.DSMT4" ShapeID="_x0000_i1050" DrawAspect="Content" ObjectID="_1549980694" r:id="rId67"/>
         </w:object>
       </w:r>
     </w:p>
@@ -10709,7 +10709,7 @@
           <v:shape id="_x0000_i1051" type="#_x0000_t75" style="width:39.75pt;height:14.25pt" o:ole="">
             <v:imagedata r:id="rId68" o:title=""/>
           </v:shape>
-          <o:OLEObject Type="Embed" ProgID="Equation.DSMT4" ShapeID="_x0000_i1051" DrawAspect="Content" ObjectID="_1549972218" r:id="rId69"/>
+          <o:OLEObject Type="Embed" ProgID="Equation.DSMT4" ShapeID="_x0000_i1051" DrawAspect="Content" ObjectID="_1549980695" r:id="rId69"/>
         </w:object>
       </w:r>
     </w:p>
@@ -10730,7 +10730,7 @@
           <v:shape id="_x0000_i1052" type="#_x0000_t75" style="width:29.25pt;height:18.75pt" o:ole="">
             <v:imagedata r:id="rId70" o:title=""/>
           </v:shape>
-          <o:OLEObject Type="Embed" ProgID="Equation.DSMT4" ShapeID="_x0000_i1052" DrawAspect="Content" ObjectID="_1549972219" r:id="rId71"/>
+          <o:OLEObject Type="Embed" ProgID="Equation.DSMT4" ShapeID="_x0000_i1052" DrawAspect="Content" ObjectID="_1549980696" r:id="rId71"/>
         </w:object>
       </w:r>
       <w:r>
@@ -10754,7 +10754,7 @@
           <v:shape id="_x0000_i1053" type="#_x0000_t75" style="width:21pt;height:12.75pt" o:ole="">
             <v:imagedata r:id="rId72" o:title=""/>
           </v:shape>
-          <o:OLEObject Type="Embed" ProgID="Equation.DSMT4" ShapeID="_x0000_i1053" DrawAspect="Content" ObjectID="_1549972220" r:id="rId73"/>
+          <o:OLEObject Type="Embed" ProgID="Equation.DSMT4" ShapeID="_x0000_i1053" DrawAspect="Content" ObjectID="_1549980697" r:id="rId73"/>
         </w:object>
       </w:r>
       <w:r>
@@ -10778,7 +10778,7 @@
           <v:shape id="_x0000_i1054" type="#_x0000_t75" style="width:27.75pt;height:18.75pt" o:ole="">
             <v:imagedata r:id="rId74" o:title=""/>
           </v:shape>
-          <o:OLEObject Type="Embed" ProgID="Equation.DSMT4" ShapeID="_x0000_i1054" DrawAspect="Content" ObjectID="_1549972221" r:id="rId75"/>
+          <o:OLEObject Type="Embed" ProgID="Equation.DSMT4" ShapeID="_x0000_i1054" DrawAspect="Content" ObjectID="_1549980698" r:id="rId75"/>
         </w:object>
       </w:r>
       <w:r>
@@ -10802,7 +10802,7 @@
           <v:shape id="_x0000_i1055" type="#_x0000_t75" style="width:8.25pt;height:11.25pt" o:ole="">
             <v:imagedata r:id="rId76" o:title=""/>
           </v:shape>
-          <o:OLEObject Type="Embed" ProgID="Equation.DSMT4" ShapeID="_x0000_i1055" DrawAspect="Content" ObjectID="_1549972222" r:id="rId77"/>
+          <o:OLEObject Type="Embed" ProgID="Equation.DSMT4" ShapeID="_x0000_i1055" DrawAspect="Content" ObjectID="_1549980699" r:id="rId77"/>
         </w:object>
       </w:r>
       <w:r>
@@ -10835,7 +10835,7 @@
           <v:shape id="_x0000_i1056" type="#_x0000_t75" style="width:36.75pt;height:24pt" o:ole="">
             <v:imagedata r:id="rId78" o:title=""/>
           </v:shape>
-          <o:OLEObject Type="Embed" ProgID="Equation.DSMT4" ShapeID="_x0000_i1056" DrawAspect="Content" ObjectID="_1549972223" r:id="rId79"/>
+          <o:OLEObject Type="Embed" ProgID="Equation.DSMT4" ShapeID="_x0000_i1056" DrawAspect="Content" ObjectID="_1549980700" r:id="rId79"/>
         </w:object>
       </w:r>
     </w:p>
@@ -10856,7 +10856,7 @@
           <v:shape id="_x0000_i1057" type="#_x0000_t75" style="width:81.75pt;height:32.25pt" o:ole="">
             <v:imagedata r:id="rId80" o:title=""/>
           </v:shape>
-          <o:OLEObject Type="Embed" ProgID="Equation.DSMT4" ShapeID="_x0000_i1057" DrawAspect="Content" ObjectID="_1549972224" r:id="rId81"/>
+          <o:OLEObject Type="Embed" ProgID="Equation.DSMT4" ShapeID="_x0000_i1057" DrawAspect="Content" ObjectID="_1549980701" r:id="rId81"/>
         </w:object>
       </w:r>
     </w:p>
@@ -10877,7 +10877,7 @@
           <v:shape id="_x0000_i1058" type="#_x0000_t75" style="width:81.75pt;height:32.25pt" o:ole="">
             <v:imagedata r:id="rId82" o:title=""/>
           </v:shape>
-          <o:OLEObject Type="Embed" ProgID="Equation.DSMT4" ShapeID="_x0000_i1058" DrawAspect="Content" ObjectID="_1549972225" r:id="rId83"/>
+          <o:OLEObject Type="Embed" ProgID="Equation.DSMT4" ShapeID="_x0000_i1058" DrawAspect="Content" ObjectID="_1549980702" r:id="rId83"/>
         </w:object>
       </w:r>
     </w:p>
@@ -10905,7 +10905,7 @@
           <v:shape id="_x0000_i1059" type="#_x0000_t75" style="width:59.25pt;height:20.25pt" o:ole="">
             <v:imagedata r:id="rId84" o:title=""/>
           </v:shape>
-          <o:OLEObject Type="Embed" ProgID="Equation.DSMT4" ShapeID="_x0000_i1059" DrawAspect="Content" ObjectID="_1549972226" r:id="rId85"/>
+          <o:OLEObject Type="Embed" ProgID="Equation.DSMT4" ShapeID="_x0000_i1059" DrawAspect="Content" ObjectID="_1549980703" r:id="rId85"/>
         </w:object>
       </w:r>
       <w:r>
@@ -10929,7 +10929,7 @@
           <v:shape id="_x0000_i1060" type="#_x0000_t75" style="width:12pt;height:14.25pt" o:ole="">
             <v:imagedata r:id="rId86" o:title=""/>
           </v:shape>
-          <o:OLEObject Type="Embed" ProgID="Equation.DSMT4" ShapeID="_x0000_i1060" DrawAspect="Content" ObjectID="_1549972227" r:id="rId87"/>
+          <o:OLEObject Type="Embed" ProgID="Equation.DSMT4" ShapeID="_x0000_i1060" DrawAspect="Content" ObjectID="_1549980704" r:id="rId87"/>
         </w:object>
       </w:r>
       <w:r>
@@ -10986,7 +10986,7 @@
           <v:shape id="_x0000_i1061" type="#_x0000_t75" style="width:117pt;height:57.75pt" o:ole="">
             <v:imagedata r:id="rId88" o:title=""/>
           </v:shape>
-          <o:OLEObject Type="Embed" ProgID="Equation.DSMT4" ShapeID="_x0000_i1061" DrawAspect="Content" ObjectID="_1549972228" r:id="rId89"/>
+          <o:OLEObject Type="Embed" ProgID="Equation.DSMT4" ShapeID="_x0000_i1061" DrawAspect="Content" ObjectID="_1549980705" r:id="rId89"/>
         </w:object>
       </w:r>
     </w:p>
@@ -11013,7 +11013,7 @@
           <v:shape id="_x0000_i1062" type="#_x0000_t75" style="width:12.75pt;height:12.75pt" o:ole="">
             <v:imagedata r:id="rId90" o:title=""/>
           </v:shape>
-          <o:OLEObject Type="Embed" ProgID="Equation.DSMT4" ShapeID="_x0000_i1062" DrawAspect="Content" ObjectID="_1549972229" r:id="rId91"/>
+          <o:OLEObject Type="Embed" ProgID="Equation.DSMT4" ShapeID="_x0000_i1062" DrawAspect="Content" ObjectID="_1549980706" r:id="rId91"/>
         </w:object>
       </w:r>
       <w:r>
@@ -11038,7 +11038,7 @@
           <v:shape id="_x0000_i1063" type="#_x0000_t75" style="width:8.25pt;height:12.75pt" o:ole="">
             <v:imagedata r:id="rId92" o:title=""/>
           </v:shape>
-          <o:OLEObject Type="Embed" ProgID="Equation.DSMT4" ShapeID="_x0000_i1063" DrawAspect="Content" ObjectID="_1549972230" r:id="rId93"/>
+          <o:OLEObject Type="Embed" ProgID="Equation.DSMT4" ShapeID="_x0000_i1063" DrawAspect="Content" ObjectID="_1549980707" r:id="rId93"/>
         </w:object>
       </w:r>
       <w:r>
@@ -11063,7 +11063,7 @@
           <v:shape id="_x0000_i1064" type="#_x0000_t75" style="width:12.75pt;height:12.75pt" o:ole="">
             <v:imagedata r:id="rId90" o:title=""/>
           </v:shape>
-          <o:OLEObject Type="Embed" ProgID="Equation.DSMT4" ShapeID="_x0000_i1064" DrawAspect="Content" ObjectID="_1549972231" r:id="rId94"/>
+          <o:OLEObject Type="Embed" ProgID="Equation.DSMT4" ShapeID="_x0000_i1064" DrawAspect="Content" ObjectID="_1549980708" r:id="rId94"/>
         </w:object>
       </w:r>
       <w:r>
@@ -11082,7 +11082,7 @@
           <v:shape id="_x0000_i1065" type="#_x0000_t75" style="width:8.25pt;height:12.75pt" o:ole="">
             <v:imagedata r:id="rId92" o:title=""/>
           </v:shape>
-          <o:OLEObject Type="Embed" ProgID="Equation.DSMT4" ShapeID="_x0000_i1065" DrawAspect="Content" ObjectID="_1549972232" r:id="rId95"/>
+          <o:OLEObject Type="Embed" ProgID="Equation.DSMT4" ShapeID="_x0000_i1065" DrawAspect="Content" ObjectID="_1549980709" r:id="rId95"/>
         </w:object>
       </w:r>
       <w:r>
@@ -11101,7 +11101,7 @@
           <v:shape id="_x0000_i1066" type="#_x0000_t75" style="width:12.75pt;height:12.75pt" o:ole="">
             <v:imagedata r:id="rId90" o:title=""/>
           </v:shape>
-          <o:OLEObject Type="Embed" ProgID="Equation.DSMT4" ShapeID="_x0000_i1066" DrawAspect="Content" ObjectID="_1549972233" r:id="rId96"/>
+          <o:OLEObject Type="Embed" ProgID="Equation.DSMT4" ShapeID="_x0000_i1066" DrawAspect="Content" ObjectID="_1549980710" r:id="rId96"/>
         </w:object>
       </w:r>
       <w:r>
@@ -11120,7 +11120,7 @@
           <v:shape id="_x0000_i1067" type="#_x0000_t75" style="width:8.25pt;height:12.75pt" o:ole="">
             <v:imagedata r:id="rId97" o:title=""/>
           </v:shape>
-          <o:OLEObject Type="Embed" ProgID="Equation.DSMT4" ShapeID="_x0000_i1067" DrawAspect="Content" ObjectID="_1549972234" r:id="rId98"/>
+          <o:OLEObject Type="Embed" ProgID="Equation.DSMT4" ShapeID="_x0000_i1067" DrawAspect="Content" ObjectID="_1549980711" r:id="rId98"/>
         </w:object>
       </w:r>
       <w:r>
@@ -11145,7 +11145,7 @@
           <v:shape id="_x0000_i1068" type="#_x0000_t75" style="width:8.25pt;height:12.75pt" o:ole="">
             <v:imagedata r:id="rId92" o:title=""/>
           </v:shape>
-          <o:OLEObject Type="Embed" ProgID="Equation.DSMT4" ShapeID="_x0000_i1068" DrawAspect="Content" ObjectID="_1549972235" r:id="rId99"/>
+          <o:OLEObject Type="Embed" ProgID="Equation.DSMT4" ShapeID="_x0000_i1068" DrawAspect="Content" ObjectID="_1549980712" r:id="rId99"/>
         </w:object>
       </w:r>
       <w:r>
@@ -11164,7 +11164,7 @@
           <v:shape id="_x0000_i1069" type="#_x0000_t75" style="width:8.25pt;height:11.25pt" o:ole="">
             <v:imagedata r:id="rId76" o:title=""/>
           </v:shape>
-          <o:OLEObject Type="Embed" ProgID="Equation.DSMT4" ShapeID="_x0000_i1069" DrawAspect="Content" ObjectID="_1549972236" r:id="rId100"/>
+          <o:OLEObject Type="Embed" ProgID="Equation.DSMT4" ShapeID="_x0000_i1069" DrawAspect="Content" ObjectID="_1549980713" r:id="rId100"/>
         </w:object>
       </w:r>
       <w:r>
@@ -11197,7 +11197,7 @@
           <v:shape id="_x0000_i1070" type="#_x0000_t75" style="width:8.25pt;height:11.25pt" o:ole="">
             <v:imagedata r:id="rId76" o:title=""/>
           </v:shape>
-          <o:OLEObject Type="Embed" ProgID="Equation.DSMT4" ShapeID="_x0000_i1070" DrawAspect="Content" ObjectID="_1549972237" r:id="rId101"/>
+          <o:OLEObject Type="Embed" ProgID="Equation.DSMT4" ShapeID="_x0000_i1070" DrawAspect="Content" ObjectID="_1549980714" r:id="rId101"/>
         </w:object>
       </w:r>
       <w:r>
@@ -11325,7 +11325,7 @@
           <v:shape id="_x0000_i1071" type="#_x0000_t75" style="width:11.25pt;height:18pt" o:ole="">
             <v:imagedata r:id="rId102" o:title=""/>
           </v:shape>
-          <o:OLEObject Type="Embed" ProgID="Equation.DSMT4" ShapeID="_x0000_i1071" DrawAspect="Content" ObjectID="_1549972238" r:id="rId103"/>
+          <o:OLEObject Type="Embed" ProgID="Equation.DSMT4" ShapeID="_x0000_i1071" DrawAspect="Content" ObjectID="_1549980715" r:id="rId103"/>
         </w:object>
       </w:r>
       <w:r>
@@ -11350,7 +11350,7 @@
           <v:shape id="_x0000_i1072" type="#_x0000_t75" style="width:12.75pt;height:18pt" o:ole="">
             <v:imagedata r:id="rId104" o:title=""/>
           </v:shape>
-          <o:OLEObject Type="Embed" ProgID="Equation.DSMT4" ShapeID="_x0000_i1072" DrawAspect="Content" ObjectID="_1549972239" r:id="rId105"/>
+          <o:OLEObject Type="Embed" ProgID="Equation.DSMT4" ShapeID="_x0000_i1072" DrawAspect="Content" ObjectID="_1549980716" r:id="rId105"/>
         </w:object>
       </w:r>
       <w:r>
@@ -11384,7 +11384,7 @@
           <v:shape id="_x0000_i1073" type="#_x0000_t75" style="width:102pt;height:38.25pt" o:ole="">
             <v:imagedata r:id="rId106" o:title=""/>
           </v:shape>
-          <o:OLEObject Type="Embed" ProgID="Equation.DSMT4" ShapeID="_x0000_i1073" DrawAspect="Content" ObjectID="_1549972240" r:id="rId107"/>
+          <o:OLEObject Type="Embed" ProgID="Equation.DSMT4" ShapeID="_x0000_i1073" DrawAspect="Content" ObjectID="_1549980717" r:id="rId107"/>
         </w:object>
       </w:r>
     </w:p>
@@ -11411,7 +11411,7 @@
           <v:shape id="_x0000_i1074" type="#_x0000_t75" style="width:12.75pt;height:12.75pt" o:ole="">
             <v:imagedata r:id="rId90" o:title=""/>
           </v:shape>
-          <o:OLEObject Type="Embed" ProgID="Equation.DSMT4" ShapeID="_x0000_i1074" DrawAspect="Content" ObjectID="_1549972241" r:id="rId108"/>
+          <o:OLEObject Type="Embed" ProgID="Equation.DSMT4" ShapeID="_x0000_i1074" DrawAspect="Content" ObjectID="_1549980718" r:id="rId108"/>
         </w:object>
       </w:r>
       <w:r>
@@ -11430,7 +11430,7 @@
           <v:shape id="_x0000_i1075" type="#_x0000_t75" style="width:8.25pt;height:12.75pt" o:ole="">
             <v:imagedata r:id="rId92" o:title=""/>
           </v:shape>
-          <o:OLEObject Type="Embed" ProgID="Equation.DSMT4" ShapeID="_x0000_i1075" DrawAspect="Content" ObjectID="_1549972242" r:id="rId109"/>
+          <o:OLEObject Type="Embed" ProgID="Equation.DSMT4" ShapeID="_x0000_i1075" DrawAspect="Content" ObjectID="_1549980719" r:id="rId109"/>
         </w:object>
       </w:r>
       <w:r>
@@ -11458,7 +11458,7 @@
           <v:shape id="_x0000_i1076" type="#_x0000_t75" style="width:74.25pt;height:18pt" o:ole="">
             <v:imagedata r:id="rId110" o:title=""/>
           </v:shape>
-          <o:OLEObject Type="Embed" ProgID="Equation.DSMT4" ShapeID="_x0000_i1076" DrawAspect="Content" ObjectID="_1549972243" r:id="rId111"/>
+          <o:OLEObject Type="Embed" ProgID="Equation.DSMT4" ShapeID="_x0000_i1076" DrawAspect="Content" ObjectID="_1549980720" r:id="rId111"/>
         </w:object>
       </w:r>
     </w:p>
@@ -11485,7 +11485,7 @@
           <v:shape id="_x0000_i1077" type="#_x0000_t75" style="width:12.75pt;height:12.75pt" o:ole="">
             <v:imagedata r:id="rId90" o:title=""/>
           </v:shape>
-          <o:OLEObject Type="Embed" ProgID="Equation.DSMT4" ShapeID="_x0000_i1077" DrawAspect="Content" ObjectID="_1549972244" r:id="rId112"/>
+          <o:OLEObject Type="Embed" ProgID="Equation.DSMT4" ShapeID="_x0000_i1077" DrawAspect="Content" ObjectID="_1549980721" r:id="rId112"/>
         </w:object>
       </w:r>
       <w:r>
@@ -11504,7 +11504,7 @@
           <v:shape id="_x0000_i1078" type="#_x0000_t75" style="width:8.25pt;height:12.75pt" o:ole="">
             <v:imagedata r:id="rId92" o:title=""/>
           </v:shape>
-          <o:OLEObject Type="Embed" ProgID="Equation.DSMT4" ShapeID="_x0000_i1078" DrawAspect="Content" ObjectID="_1549972245" r:id="rId113"/>
+          <o:OLEObject Type="Embed" ProgID="Equation.DSMT4" ShapeID="_x0000_i1078" DrawAspect="Content" ObjectID="_1549980722" r:id="rId113"/>
         </w:object>
       </w:r>
       <w:r>
@@ -11687,7 +11687,7 @@
           <v:shape id="_x0000_i1079" type="#_x0000_t75" style="width:24.75pt;height:15.75pt" o:ole="">
             <v:imagedata r:id="rId114" o:title=""/>
           </v:shape>
-          <o:OLEObject Type="Embed" ProgID="Equation.DSMT4" ShapeID="_x0000_i1079" DrawAspect="Content" ObjectID="_1549972246" r:id="rId115"/>
+          <o:OLEObject Type="Embed" ProgID="Equation.DSMT4" ShapeID="_x0000_i1079" DrawAspect="Content" ObjectID="_1549980723" r:id="rId115"/>
         </w:object>
       </w:r>
       <w:r>
@@ -11720,7 +11720,7 @@
           <v:shape id="_x0000_i1080" type="#_x0000_t75" style="width:8.25pt;height:12.75pt" o:ole="">
             <v:imagedata r:id="rId92" o:title=""/>
           </v:shape>
-          <o:OLEObject Type="Embed" ProgID="Equation.DSMT4" ShapeID="_x0000_i1080" DrawAspect="Content" ObjectID="_1549972247" r:id="rId116"/>
+          <o:OLEObject Type="Embed" ProgID="Equation.DSMT4" ShapeID="_x0000_i1080" DrawAspect="Content" ObjectID="_1549980724" r:id="rId116"/>
         </w:object>
       </w:r>
       <w:r>
@@ -11739,7 +11739,7 @@
           <v:shape id="_x0000_i1081" type="#_x0000_t75" style="width:12.75pt;height:12.75pt" o:ole="">
             <v:imagedata r:id="rId90" o:title=""/>
           </v:shape>
-          <o:OLEObject Type="Embed" ProgID="Equation.DSMT4" ShapeID="_x0000_i1081" DrawAspect="Content" ObjectID="_1549972248" r:id="rId117"/>
+          <o:OLEObject Type="Embed" ProgID="Equation.DSMT4" ShapeID="_x0000_i1081" DrawAspect="Content" ObjectID="_1549980725" r:id="rId117"/>
         </w:object>
       </w:r>
       <w:r>
@@ -11803,7 +11803,7 @@
           <v:shape id="_x0000_i1082" type="#_x0000_t75" style="width:111.75pt;height:38.25pt" o:ole="">
             <v:imagedata r:id="rId118" o:title=""/>
           </v:shape>
-          <o:OLEObject Type="Embed" ProgID="Equation.DSMT4" ShapeID="_x0000_i1082" DrawAspect="Content" ObjectID="_1549972249" r:id="rId119"/>
+          <o:OLEObject Type="Embed" ProgID="Equation.DSMT4" ShapeID="_x0000_i1082" DrawAspect="Content" ObjectID="_1549980726" r:id="rId119"/>
         </w:object>
       </w:r>
     </w:p>
@@ -11830,7 +11830,7 @@
           <v:shape id="_x0000_i1083" type="#_x0000_t75" style="width:12.75pt;height:12.75pt" o:ole="">
             <v:imagedata r:id="rId90" o:title=""/>
           </v:shape>
-          <o:OLEObject Type="Embed" ProgID="Equation.DSMT4" ShapeID="_x0000_i1083" DrawAspect="Content" ObjectID="_1549972250" r:id="rId120"/>
+          <o:OLEObject Type="Embed" ProgID="Equation.DSMT4" ShapeID="_x0000_i1083" DrawAspect="Content" ObjectID="_1549980727" r:id="rId120"/>
         </w:object>
       </w:r>
       <w:r>
@@ -11848,7 +11848,7 @@
           <v:shape id="_x0000_i1084" type="#_x0000_t75" style="width:8.25pt;height:12.75pt" o:ole="">
             <v:imagedata r:id="rId92" o:title=""/>
           </v:shape>
-          <o:OLEObject Type="Embed" ProgID="Equation.DSMT4" ShapeID="_x0000_i1084" DrawAspect="Content" ObjectID="_1549972251" r:id="rId121"/>
+          <o:OLEObject Type="Embed" ProgID="Equation.DSMT4" ShapeID="_x0000_i1084" DrawAspect="Content" ObjectID="_1549980728" r:id="rId121"/>
         </w:object>
       </w:r>
       <w:r>
@@ -11866,7 +11866,7 @@
           <v:shape id="_x0000_i1085" type="#_x0000_t75" style="width:12pt;height:14.25pt" o:ole="">
             <v:imagedata r:id="rId122" o:title=""/>
           </v:shape>
-          <o:OLEObject Type="Embed" ProgID="Equation.DSMT4" ShapeID="_x0000_i1085" DrawAspect="Content" ObjectID="_1549972252" r:id="rId123"/>
+          <o:OLEObject Type="Embed" ProgID="Equation.DSMT4" ShapeID="_x0000_i1085" DrawAspect="Content" ObjectID="_1549980729" r:id="rId123"/>
         </w:object>
       </w:r>
       <w:r>
@@ -11890,7 +11890,7 @@
           <v:shape id="_x0000_i1086" type="#_x0000_t75" style="width:12pt;height:14.25pt" o:ole="">
             <v:imagedata r:id="rId122" o:title=""/>
           </v:shape>
-          <o:OLEObject Type="Embed" ProgID="Equation.DSMT4" ShapeID="_x0000_i1086" DrawAspect="Content" ObjectID="_1549972253" r:id="rId124"/>
+          <o:OLEObject Type="Embed" ProgID="Equation.DSMT4" ShapeID="_x0000_i1086" DrawAspect="Content" ObjectID="_1549980730" r:id="rId124"/>
         </w:object>
       </w:r>
       <w:r>
@@ -11941,7 +11941,7 @@
           <v:shape id="_x0000_i1087" type="#_x0000_t75" style="width:72.75pt;height:56.25pt" o:ole="">
             <v:imagedata r:id="rId125" o:title=""/>
           </v:shape>
-          <o:OLEObject Type="Embed" ProgID="Equation.DSMT4" ShapeID="_x0000_i1087" DrawAspect="Content" ObjectID="_1549972254" r:id="rId126"/>
+          <o:OLEObject Type="Embed" ProgID="Equation.DSMT4" ShapeID="_x0000_i1087" DrawAspect="Content" ObjectID="_1549980731" r:id="rId126"/>
         </w:object>
       </w:r>
     </w:p>
@@ -12160,7 +12160,7 @@
           <v:shape id="_x0000_i1088" type="#_x0000_t75" style="width:141pt;height:15.75pt" o:ole="">
             <v:imagedata r:id="rId128" o:title=""/>
           </v:shape>
-          <o:OLEObject Type="Embed" ProgID="Equation.DSMT4" ShapeID="_x0000_i1088" DrawAspect="Content" ObjectID="_1549972255" r:id="rId129"/>
+          <o:OLEObject Type="Embed" ProgID="Equation.DSMT4" ShapeID="_x0000_i1088" DrawAspect="Content" ObjectID="_1549980732" r:id="rId129"/>
         </w:object>
       </w:r>
     </w:p>
@@ -12330,7 +12330,7 @@
           <v:shape id="_x0000_i1089" type="#_x0000_t75" style="width:54pt;height:15.75pt" o:ole="">
             <v:imagedata r:id="rId130" o:title=""/>
           </v:shape>
-          <o:OLEObject Type="Embed" ProgID="Equation.DSMT4" ShapeID="_x0000_i1089" DrawAspect="Content" ObjectID="_1549972256" r:id="rId131"/>
+          <o:OLEObject Type="Embed" ProgID="Equation.DSMT4" ShapeID="_x0000_i1089" DrawAspect="Content" ObjectID="_1549980733" r:id="rId131"/>
         </w:object>
       </w:r>
     </w:p>
@@ -12371,7 +12371,7 @@
           <v:shape id="_x0000_i1090" type="#_x0000_t75" style="width:12pt;height:14.25pt" o:ole="">
             <v:imagedata r:id="rId132" o:title=""/>
           </v:shape>
-          <o:OLEObject Type="Embed" ProgID="Equation.DSMT4" ShapeID="_x0000_i1090" DrawAspect="Content" ObjectID="_1549972257" r:id="rId133"/>
+          <o:OLEObject Type="Embed" ProgID="Equation.DSMT4" ShapeID="_x0000_i1090" DrawAspect="Content" ObjectID="_1549980734" r:id="rId133"/>
         </w:object>
       </w:r>
       <w:r>
@@ -12405,7 +12405,7 @@
           <v:shape id="_x0000_i1091" type="#_x0000_t75" style="width:197.25pt;height:38.25pt" o:ole="">
             <v:imagedata r:id="rId134" o:title=""/>
           </v:shape>
-          <o:OLEObject Type="Embed" ProgID="Equation.DSMT4" ShapeID="_x0000_i1091" DrawAspect="Content" ObjectID="_1549972258" r:id="rId135"/>
+          <o:OLEObject Type="Embed" ProgID="Equation.DSMT4" ShapeID="_x0000_i1091" DrawAspect="Content" ObjectID="_1549980735" r:id="rId135"/>
         </w:object>
       </w:r>
     </w:p>
@@ -12432,7 +12432,7 @@
           <v:shape id="_x0000_i1092" type="#_x0000_t75" style="width:12pt;height:12.75pt" o:ole="">
             <v:imagedata r:id="rId136" o:title=""/>
           </v:shape>
-          <o:OLEObject Type="Embed" ProgID="Equation.DSMT4" ShapeID="_x0000_i1092" DrawAspect="Content" ObjectID="_1549972259" r:id="rId137"/>
+          <o:OLEObject Type="Embed" ProgID="Equation.DSMT4" ShapeID="_x0000_i1092" DrawAspect="Content" ObjectID="_1549980736" r:id="rId137"/>
         </w:object>
       </w:r>
       <w:r>
@@ -12456,7 +12456,7 @@
           <v:shape id="_x0000_i1093" type="#_x0000_t75" style="width:18pt;height:15pt" o:ole="">
             <v:imagedata r:id="rId138" o:title=""/>
           </v:shape>
-          <o:OLEObject Type="Embed" ProgID="Equation.DSMT4" ShapeID="_x0000_i1093" DrawAspect="Content" ObjectID="_1549972260" r:id="rId139"/>
+          <o:OLEObject Type="Embed" ProgID="Equation.DSMT4" ShapeID="_x0000_i1093" DrawAspect="Content" ObjectID="_1549980737" r:id="rId139"/>
         </w:object>
       </w:r>
       <w:r>
@@ -12489,7 +12489,7 @@
           <v:shape id="_x0000_i1094" type="#_x0000_t75" style="width:123pt;height:39.75pt" o:ole="">
             <v:imagedata r:id="rId140" o:title=""/>
           </v:shape>
-          <o:OLEObject Type="Embed" ProgID="Equation.DSMT4" ShapeID="_x0000_i1094" DrawAspect="Content" ObjectID="_1549972261" r:id="rId141"/>
+          <o:OLEObject Type="Embed" ProgID="Equation.DSMT4" ShapeID="_x0000_i1094" DrawAspect="Content" ObjectID="_1549980738" r:id="rId141"/>
         </w:object>
       </w:r>
     </w:p>
@@ -12579,7 +12579,7 @@
           <v:shape id="_x0000_i1095" type="#_x0000_t75" style="width:18.75pt;height:18.75pt" o:ole="">
             <v:imagedata r:id="rId143" o:title=""/>
           </v:shape>
-          <o:OLEObject Type="Embed" ProgID="Equation.DSMT4" ShapeID="_x0000_i1095" DrawAspect="Content" ObjectID="_1549972262" r:id="rId144"/>
+          <o:OLEObject Type="Embed" ProgID="Equation.DSMT4" ShapeID="_x0000_i1095" DrawAspect="Content" ObjectID="_1549980739" r:id="rId144"/>
         </w:object>
       </w:r>
       <w:r>
@@ -12602,7 +12602,7 @@
           <v:shape id="_x0000_i1096" type="#_x0000_t75" style="width:120.75pt;height:32.25pt" o:ole="">
             <v:imagedata r:id="rId145" o:title=""/>
           </v:shape>
-          <o:OLEObject Type="Embed" ProgID="Equation.DSMT4" ShapeID="_x0000_i1096" DrawAspect="Content" ObjectID="_1549972263" r:id="rId146"/>
+          <o:OLEObject Type="Embed" ProgID="Equation.DSMT4" ShapeID="_x0000_i1096" DrawAspect="Content" ObjectID="_1549980740" r:id="rId146"/>
         </w:object>
       </w:r>
     </w:p>
@@ -12618,7 +12618,7 @@
           <v:shape id="_x0000_i1097" type="#_x0000_t75" style="width:12.75pt;height:18.75pt" o:ole="">
             <v:imagedata r:id="rId147" o:title=""/>
           </v:shape>
-          <o:OLEObject Type="Embed" ProgID="Equation.DSMT4" ShapeID="_x0000_i1097" DrawAspect="Content" ObjectID="_1549972264" r:id="rId148"/>
+          <o:OLEObject Type="Embed" ProgID="Equation.DSMT4" ShapeID="_x0000_i1097" DrawAspect="Content" ObjectID="_1549980741" r:id="rId148"/>
         </w:object>
       </w:r>
       <w:r>
@@ -12635,7 +12635,7 @@
           <v:shape id="_x0000_i1098" type="#_x0000_t75" style="width:12pt;height:18pt" o:ole="">
             <v:imagedata r:id="rId149" o:title=""/>
           </v:shape>
-          <o:OLEObject Type="Embed" ProgID="Equation.DSMT4" ShapeID="_x0000_i1098" DrawAspect="Content" ObjectID="_1549972265" r:id="rId150"/>
+          <o:OLEObject Type="Embed" ProgID="Equation.DSMT4" ShapeID="_x0000_i1098" DrawAspect="Content" ObjectID="_1549980742" r:id="rId150"/>
         </w:object>
       </w:r>
       <w:r>
@@ -12652,7 +12652,7 @@
           <v:shape id="_x0000_i1099" type="#_x0000_t75" style="width:12.75pt;height:18.75pt" o:ole="">
             <v:imagedata r:id="rId147" o:title=""/>
           </v:shape>
-          <o:OLEObject Type="Embed" ProgID="Equation.DSMT4" ShapeID="_x0000_i1099" DrawAspect="Content" ObjectID="_1549972266" r:id="rId151"/>
+          <o:OLEObject Type="Embed" ProgID="Equation.DSMT4" ShapeID="_x0000_i1099" DrawAspect="Content" ObjectID="_1549980743" r:id="rId151"/>
         </w:object>
       </w:r>
       <w:r>
@@ -12666,7 +12666,7 @@
           <v:shape id="_x0000_i1100" type="#_x0000_t75" style="width:12pt;height:18pt" o:ole="">
             <v:imagedata r:id="rId149" o:title=""/>
           </v:shape>
-          <o:OLEObject Type="Embed" ProgID="Equation.DSMT4" ShapeID="_x0000_i1100" DrawAspect="Content" ObjectID="_1549972267" r:id="rId152"/>
+          <o:OLEObject Type="Embed" ProgID="Equation.DSMT4" ShapeID="_x0000_i1100" DrawAspect="Content" ObjectID="_1549980744" r:id="rId152"/>
         </w:object>
       </w:r>
       <w:r>
@@ -12680,7 +12680,7 @@
           <v:shape id="_x0000_i1101" type="#_x0000_t75" style="width:12pt;height:18pt" o:ole="">
             <v:imagedata r:id="rId149" o:title=""/>
           </v:shape>
-          <o:OLEObject Type="Embed" ProgID="Equation.DSMT4" ShapeID="_x0000_i1101" DrawAspect="Content" ObjectID="_1549972268" r:id="rId153"/>
+          <o:OLEObject Type="Embed" ProgID="Equation.DSMT4" ShapeID="_x0000_i1101" DrawAspect="Content" ObjectID="_1549980745" r:id="rId153"/>
         </w:object>
       </w:r>
       <w:r>
@@ -12694,7 +12694,7 @@
           <v:shape id="_x0000_i1102" type="#_x0000_t75" style="width:12pt;height:12.75pt" o:ole="">
             <v:imagedata r:id="rId154" o:title=""/>
           </v:shape>
-          <o:OLEObject Type="Embed" ProgID="Equation.DSMT4" ShapeID="_x0000_i1102" DrawAspect="Content" ObjectID="_1549972269" r:id="rId155"/>
+          <o:OLEObject Type="Embed" ProgID="Equation.DSMT4" ShapeID="_x0000_i1102" DrawAspect="Content" ObjectID="_1549980746" r:id="rId155"/>
         </w:object>
       </w:r>
       <w:r>
@@ -12714,7 +12714,7 @@
           <v:shape id="_x0000_i1103" type="#_x0000_t75" style="width:96.75pt;height:20.25pt" o:ole="">
             <v:imagedata r:id="rId156" o:title=""/>
           </v:shape>
-          <o:OLEObject Type="Embed" ProgID="Equation.DSMT4" ShapeID="_x0000_i1103" DrawAspect="Content" ObjectID="_1549972270" r:id="rId157"/>
+          <o:OLEObject Type="Embed" ProgID="Equation.DSMT4" ShapeID="_x0000_i1103" DrawAspect="Content" ObjectID="_1549980747" r:id="rId157"/>
         </w:object>
       </w:r>
     </w:p>
@@ -12827,7 +12827,6 @@
       <w:pPr>
         <w:ind w:firstLine="420"/>
         <w:rPr>
-          <w:rFonts w:hint="eastAsia"/>
           <w:szCs w:val="21"/>
         </w:rPr>
       </w:pPr>
@@ -12864,7 +12863,7 @@
           <v:shape id="_x0000_i1104" type="#_x0000_t75" style="width:12.75pt;height:12.75pt" o:ole="">
             <v:imagedata r:id="rId158" o:title=""/>
           </v:shape>
-          <o:OLEObject Type="Embed" ProgID="Equation.DSMT4" ShapeID="_x0000_i1104" DrawAspect="Content" ObjectID="_1549972271" r:id="rId159"/>
+          <o:OLEObject Type="Embed" ProgID="Equation.DSMT4" ShapeID="_x0000_i1104" DrawAspect="Content" ObjectID="_1549980748" r:id="rId159"/>
         </w:object>
       </w:r>
       <w:r>
@@ -12906,7 +12905,7 @@
           <v:shape id="_x0000_i1105" type="#_x0000_t75" style="width:14.25pt;height:18.75pt" o:ole="">
             <v:imagedata r:id="rId160" o:title=""/>
           </v:shape>
-          <o:OLEObject Type="Embed" ProgID="Equation.DSMT4" ShapeID="_x0000_i1105" DrawAspect="Content" ObjectID="_1549972272" r:id="rId161"/>
+          <o:OLEObject Type="Embed" ProgID="Equation.DSMT4" ShapeID="_x0000_i1105" DrawAspect="Content" ObjectID="_1549980749" r:id="rId161"/>
         </w:object>
       </w:r>
       <w:r>
@@ -12936,7 +12935,7 @@
           <v:shape id="_x0000_i1106" type="#_x0000_t75" style="width:12.75pt;height:12.75pt" o:ole="">
             <v:imagedata r:id="rId158" o:title=""/>
           </v:shape>
-          <o:OLEObject Type="Embed" ProgID="Equation.DSMT4" ShapeID="_x0000_i1106" DrawAspect="Content" ObjectID="_1549972273" r:id="rId162"/>
+          <o:OLEObject Type="Embed" ProgID="Equation.DSMT4" ShapeID="_x0000_i1106" DrawAspect="Content" ObjectID="_1549980750" r:id="rId162"/>
         </w:object>
       </w:r>
       <w:r>
@@ -12971,7 +12970,7 @@
           <v:shape id="_x0000_i1107" type="#_x0000_t75" style="width:9.75pt;height:12.75pt" o:ole="">
             <v:imagedata r:id="rId163" o:title=""/>
           </v:shape>
-          <o:OLEObject Type="Embed" ProgID="Equation.DSMT4" ShapeID="_x0000_i1107" DrawAspect="Content" ObjectID="_1549972274" r:id="rId164"/>
+          <o:OLEObject Type="Embed" ProgID="Equation.DSMT4" ShapeID="_x0000_i1107" DrawAspect="Content" ObjectID="_1549980751" r:id="rId164"/>
         </w:object>
       </w:r>
       <w:r>
@@ -12995,7 +12994,7 @@
           <v:shape id="_x0000_i1108" type="#_x0000_t75" style="width:12.75pt;height:12.75pt" o:ole="">
             <v:imagedata r:id="rId158" o:title=""/>
           </v:shape>
-          <o:OLEObject Type="Embed" ProgID="Equation.DSMT4" ShapeID="_x0000_i1108" DrawAspect="Content" ObjectID="_1549972275" r:id="rId165"/>
+          <o:OLEObject Type="Embed" ProgID="Equation.DSMT4" ShapeID="_x0000_i1108" DrawAspect="Content" ObjectID="_1549980752" r:id="rId165"/>
         </w:object>
       </w:r>
       <w:r>
@@ -13013,7 +13012,7 @@
           <v:shape id="_x0000_i1109" type="#_x0000_t75" style="width:9.75pt;height:12.75pt" o:ole="">
             <v:imagedata r:id="rId163" o:title=""/>
           </v:shape>
-          <o:OLEObject Type="Embed" ProgID="Equation.DSMT4" ShapeID="_x0000_i1109" DrawAspect="Content" ObjectID="_1549972276" r:id="rId166"/>
+          <o:OLEObject Type="Embed" ProgID="Equation.DSMT4" ShapeID="_x0000_i1109" DrawAspect="Content" ObjectID="_1549980753" r:id="rId166"/>
         </w:object>
       </w:r>
       <w:r>
@@ -13037,7 +13036,7 @@
           <v:shape id="_x0000_i1110" type="#_x0000_t75" style="width:9pt;height:11.25pt" o:ole="">
             <v:imagedata r:id="rId167" o:title=""/>
           </v:shape>
-          <o:OLEObject Type="Embed" ProgID="Equation.DSMT4" ShapeID="_x0000_i1110" DrawAspect="Content" ObjectID="_1549972277" r:id="rId168"/>
+          <o:OLEObject Type="Embed" ProgID="Equation.DSMT4" ShapeID="_x0000_i1110" DrawAspect="Content" ObjectID="_1549980754" r:id="rId168"/>
         </w:object>
       </w:r>
       <w:r>
@@ -13085,7 +13084,7 @@
           <v:shape id="_x0000_i1111" type="#_x0000_t75" style="width:44.25pt;height:18pt" o:ole="">
             <v:imagedata r:id="rId169" o:title=""/>
           </v:shape>
-          <o:OLEObject Type="Embed" ProgID="Equation.DSMT4" ShapeID="_x0000_i1111" DrawAspect="Content" ObjectID="_1549972278" r:id="rId170"/>
+          <o:OLEObject Type="Embed" ProgID="Equation.DSMT4" ShapeID="_x0000_i1111" DrawAspect="Content" ObjectID="_1549980755" r:id="rId170"/>
         </w:object>
       </w:r>
       <w:r>
@@ -13219,7 +13218,7 @@
           <v:shape id="_x0000_i1112" type="#_x0000_t75" style="width:38.25pt;height:18.75pt" o:ole="">
             <v:imagedata r:id="rId171" o:title=""/>
           </v:shape>
-          <o:OLEObject Type="Embed" ProgID="Equation.DSMT4" ShapeID="_x0000_i1112" DrawAspect="Content" ObjectID="_1549972279" r:id="rId172"/>
+          <o:OLEObject Type="Embed" ProgID="Equation.DSMT4" ShapeID="_x0000_i1112" DrawAspect="Content" ObjectID="_1549980756" r:id="rId172"/>
         </w:object>
       </w:r>
       <w:r>
@@ -13300,7 +13299,7 @@
           <v:shape id="_x0000_i1113" type="#_x0000_t75" style="width:9.75pt;height:12.75pt" o:ole="">
             <v:imagedata r:id="rId163" o:title=""/>
           </v:shape>
-          <o:OLEObject Type="Embed" ProgID="Equation.DSMT4" ShapeID="_x0000_i1113" DrawAspect="Content" ObjectID="_1549972280" r:id="rId173"/>
+          <o:OLEObject Type="Embed" ProgID="Equation.DSMT4" ShapeID="_x0000_i1113" DrawAspect="Content" ObjectID="_1549980757" r:id="rId173"/>
         </w:object>
       </w:r>
       <w:r>
@@ -13339,10 +13338,10 @@
           <w:szCs w:val="21"/>
         </w:rPr>
         <w:object w:dxaOrig="200" w:dyaOrig="260">
-          <v:shape id="_x0000_i1116" type="#_x0000_t75" style="width:9.75pt;height:12.75pt" o:ole="">
+          <v:shape id="_x0000_i1114" type="#_x0000_t75" style="width:9.75pt;height:12.75pt" o:ole="">
             <v:imagedata r:id="rId163" o:title=""/>
           </v:shape>
-          <o:OLEObject Type="Embed" ProgID="Equation.DSMT4" ShapeID="_x0000_i1116" DrawAspect="Content" ObjectID="_1549972281" r:id="rId174"/>
+          <o:OLEObject Type="Embed" ProgID="Equation.DSMT4" ShapeID="_x0000_i1114" DrawAspect="Content" ObjectID="_1549980758" r:id="rId174"/>
         </w:object>
       </w:r>
       <w:r>
@@ -13350,6 +13349,72 @@
           <w:szCs w:val="21"/>
         </w:rPr>
         <w:t>与</w:t>
+      </w:r>
+      <w:r>
+        <w:rPr>
+          <w:position w:val="-4"/>
+          <w:szCs w:val="21"/>
+        </w:rPr>
+        <w:object w:dxaOrig="260" w:dyaOrig="260">
+          <v:shape id="_x0000_i1115" type="#_x0000_t75" style="width:12.75pt;height:12.75pt" o:ole="">
+            <v:imagedata r:id="rId158" o:title=""/>
+          </v:shape>
+          <o:OLEObject Type="Embed" ProgID="Equation.DSMT4" ShapeID="_x0000_i1115" DrawAspect="Content" ObjectID="_1549980759" r:id="rId175"/>
+        </w:object>
+      </w:r>
+      <w:r>
+        <w:rPr>
+          <w:szCs w:val="21"/>
+        </w:rPr>
+        <w:t>末尾</w:t>
+      </w:r>
+      <w:r>
+        <w:rPr>
+          <w:position w:val="-6"/>
+          <w:szCs w:val="21"/>
+        </w:rPr>
+        <w:object w:dxaOrig="260" w:dyaOrig="220">
+          <v:shape id="_x0000_i1116" type="#_x0000_t75" style="width:12.75pt;height:11.25pt" o:ole="">
+            <v:imagedata r:id="rId176" o:title=""/>
+          </v:shape>
+          <o:OLEObject Type="Embed" ProgID="Equation.DSMT4" ShapeID="_x0000_i1116" DrawAspect="Content" ObjectID="_1549980760" r:id="rId177"/>
+        </w:object>
+      </w:r>
+      <w:r>
+        <w:rPr>
+          <w:szCs w:val="21"/>
+        </w:rPr>
+        <w:t>个关键帧。匹配成功时，在</w:t>
+      </w:r>
+      <w:r>
+        <w:rPr>
+          <w:rFonts w:hint="eastAsia"/>
+          <w:szCs w:val="21"/>
+        </w:rPr>
+        <w:t>姿态图中</w:t>
+      </w:r>
+      <w:r>
+        <w:rPr>
+          <w:szCs w:val="21"/>
+        </w:rPr>
+        <w:t>增加一条边。</w:t>
+      </w:r>
+    </w:p>
+    <w:p>
+      <w:pPr>
+        <w:numPr>
+          <w:ilvl w:val="0"/>
+          <w:numId w:val="10"/>
+        </w:numPr>
+        <w:rPr>
+          <w:szCs w:val="21"/>
+        </w:rPr>
+      </w:pPr>
+      <w:r>
+        <w:rPr>
+          <w:szCs w:val="21"/>
+        </w:rPr>
+        <w:t>随机回环：随机在</w:t>
       </w:r>
       <w:r>
         <w:rPr>
@@ -13360,14 +13425,14 @@
           <v:shape id="_x0000_i1117" type="#_x0000_t75" style="width:12.75pt;height:12.75pt" o:ole="">
             <v:imagedata r:id="rId158" o:title=""/>
           </v:shape>
-          <o:OLEObject Type="Embed" ProgID="Equation.DSMT4" ShapeID="_x0000_i1117" DrawAspect="Content" ObjectID="_1549972282" r:id="rId175"/>
+          <o:OLEObject Type="Embed" ProgID="Equation.DSMT4" ShapeID="_x0000_i1117" DrawAspect="Content" ObjectID="_1549980761" r:id="rId178"/>
         </w:object>
       </w:r>
       <w:r>
         <w:rPr>
           <w:szCs w:val="21"/>
         </w:rPr>
-        <w:t>末尾</w:t>
+        <w:t>里取</w:t>
       </w:r>
       <w:r>
         <w:rPr>
@@ -13378,14 +13443,32 @@
           <v:shape id="_x0000_i1118" type="#_x0000_t75" style="width:12.75pt;height:11.25pt" o:ole="">
             <v:imagedata r:id="rId176" o:title=""/>
           </v:shape>
-          <o:OLEObject Type="Embed" ProgID="Equation.DSMT4" ShapeID="_x0000_i1118" DrawAspect="Content" ObjectID="_1549972283" r:id="rId177"/>
+          <o:OLEObject Type="Embed" ProgID="Equation.DSMT4" ShapeID="_x0000_i1118" DrawAspect="Content" ObjectID="_1549980762" r:id="rId179"/>
         </w:object>
       </w:r>
       <w:r>
         <w:rPr>
           <w:szCs w:val="21"/>
         </w:rPr>
-        <w:t>个关键帧。匹配成功时，在</w:t>
+        <w:t>个帧，与</w:t>
+      </w:r>
+      <w:r>
+        <w:rPr>
+          <w:position w:val="-4"/>
+          <w:szCs w:val="21"/>
+        </w:rPr>
+        <w:object w:dxaOrig="200" w:dyaOrig="260">
+          <v:shape id="_x0000_i1119" type="#_x0000_t75" style="width:9.75pt;height:12.75pt" o:ole="">
+            <v:imagedata r:id="rId163" o:title=""/>
+          </v:shape>
+          <o:OLEObject Type="Embed" ProgID="Equation.DSMT4" ShapeID="_x0000_i1119" DrawAspect="Content" ObjectID="_1549980763" r:id="rId180"/>
+        </w:object>
+      </w:r>
+      <w:r>
+        <w:rPr>
+          <w:szCs w:val="21"/>
+        </w:rPr>
+        <w:t>进行匹配。若匹配上，在</w:t>
       </w:r>
       <w:r>
         <w:rPr>
@@ -13415,126 +13498,42 @@
         <w:rPr>
           <w:szCs w:val="21"/>
         </w:rPr>
-        <w:t>随机回环：随机在</w:t>
+        <w:t>将</w:t>
       </w:r>
       <w:r>
         <w:rPr>
           <w:position w:val="-4"/>
           <w:szCs w:val="21"/>
         </w:rPr>
+        <w:object w:dxaOrig="200" w:dyaOrig="260">
+          <v:shape id="_x0000_i1120" type="#_x0000_t75" style="width:9.75pt;height:12.75pt" o:ole="">
+            <v:imagedata r:id="rId163" o:title=""/>
+          </v:shape>
+          <o:OLEObject Type="Embed" ProgID="Equation.DSMT4" ShapeID="_x0000_i1120" DrawAspect="Content" ObjectID="_1549980764" r:id="rId181"/>
+        </w:object>
+      </w:r>
+      <w:r>
+        <w:rPr>
+          <w:szCs w:val="21"/>
+        </w:rPr>
+        <w:t>放入</w:t>
+      </w:r>
+      <w:r>
+        <w:rPr>
+          <w:position w:val="-4"/>
+          <w:szCs w:val="21"/>
+        </w:rPr>
         <w:object w:dxaOrig="260" w:dyaOrig="260">
-          <v:shape id="_x0000_i1119" type="#_x0000_t75" style="width:12.75pt;height:12.75pt" o:ole="">
+          <v:shape id="_x0000_i1121" type="#_x0000_t75" style="width:12.75pt;height:12.75pt" o:ole="">
             <v:imagedata r:id="rId158" o:title=""/>
           </v:shape>
-          <o:OLEObject Type="Embed" ProgID="Equation.DSMT4" ShapeID="_x0000_i1119" DrawAspect="Content" ObjectID="_1549972284" r:id="rId178"/>
+          <o:OLEObject Type="Embed" ProgID="Equation.DSMT4" ShapeID="_x0000_i1121" DrawAspect="Content" ObjectID="_1549980765" r:id="rId182"/>
         </w:object>
       </w:r>
       <w:r>
         <w:rPr>
           <w:szCs w:val="21"/>
         </w:rPr>
-        <w:t>里取</w:t>
-      </w:r>
-      <w:r>
-        <w:rPr>
-          <w:position w:val="-6"/>
-          <w:szCs w:val="21"/>
-        </w:rPr>
-        <w:object w:dxaOrig="260" w:dyaOrig="220">
-          <v:shape id="_x0000_i1120" type="#_x0000_t75" style="width:12.75pt;height:11.25pt" o:ole="">
-            <v:imagedata r:id="rId176" o:title=""/>
-          </v:shape>
-          <o:OLEObject Type="Embed" ProgID="Equation.DSMT4" ShapeID="_x0000_i1120" DrawAspect="Content" ObjectID="_1549972285" r:id="rId179"/>
-        </w:object>
-      </w:r>
-      <w:r>
-        <w:rPr>
-          <w:szCs w:val="21"/>
-        </w:rPr>
-        <w:t>个帧，与</w:t>
-      </w:r>
-      <w:r>
-        <w:rPr>
-          <w:position w:val="-4"/>
-          <w:szCs w:val="21"/>
-        </w:rPr>
-        <w:object w:dxaOrig="200" w:dyaOrig="260">
-          <v:shape id="_x0000_i1121" type="#_x0000_t75" style="width:9.75pt;height:12.75pt" o:ole="">
-            <v:imagedata r:id="rId163" o:title=""/>
-          </v:shape>
-          <o:OLEObject Type="Embed" ProgID="Equation.DSMT4" ShapeID="_x0000_i1121" DrawAspect="Content" ObjectID="_1549972286" r:id="rId180"/>
-        </w:object>
-      </w:r>
-      <w:r>
-        <w:rPr>
-          <w:szCs w:val="21"/>
-        </w:rPr>
-        <w:t>进行匹配。若匹配上，在</w:t>
-      </w:r>
-      <w:r>
-        <w:rPr>
-          <w:rFonts w:hint="eastAsia"/>
-          <w:szCs w:val="21"/>
-        </w:rPr>
-        <w:t>姿态图中</w:t>
-      </w:r>
-      <w:r>
-        <w:rPr>
-          <w:szCs w:val="21"/>
-        </w:rPr>
-        <w:t>增加一条边。</w:t>
-      </w:r>
-    </w:p>
-    <w:p>
-      <w:pPr>
-        <w:numPr>
-          <w:ilvl w:val="0"/>
-          <w:numId w:val="10"/>
-        </w:numPr>
-        <w:rPr>
-          <w:szCs w:val="21"/>
-        </w:rPr>
-      </w:pPr>
-      <w:r>
-        <w:rPr>
-          <w:szCs w:val="21"/>
-        </w:rPr>
-        <w:t>将</w:t>
-      </w:r>
-      <w:r>
-        <w:rPr>
-          <w:position w:val="-4"/>
-          <w:szCs w:val="21"/>
-        </w:rPr>
-        <w:object w:dxaOrig="200" w:dyaOrig="260">
-          <v:shape id="_x0000_i1114" type="#_x0000_t75" style="width:9.75pt;height:12.75pt" o:ole="">
-            <v:imagedata r:id="rId163" o:title=""/>
-          </v:shape>
-          <o:OLEObject Type="Embed" ProgID="Equation.DSMT4" ShapeID="_x0000_i1114" DrawAspect="Content" ObjectID="_1549972287" r:id="rId181"/>
-        </w:object>
-      </w:r>
-      <w:r>
-        <w:rPr>
-          <w:szCs w:val="21"/>
-        </w:rPr>
-        <w:t>放入</w:t>
-      </w:r>
-      <w:r>
-        <w:rPr>
-          <w:position w:val="-4"/>
-          <w:szCs w:val="21"/>
-        </w:rPr>
-        <w:object w:dxaOrig="260" w:dyaOrig="260">
-          <v:shape id="_x0000_i1115" type="#_x0000_t75" style="width:12.75pt;height:12.75pt" o:ole="">
-            <v:imagedata r:id="rId158" o:title=""/>
-          </v:shape>
-          <o:OLEObject Type="Embed" ProgID="Equation.DSMT4" ShapeID="_x0000_i1115" DrawAspect="Content" ObjectID="_1549972288" r:id="rId182"/>
-        </w:object>
-      </w:r>
-      <w:r>
-        <w:rPr>
-          <w:szCs w:val="21"/>
-        </w:rPr>
         <w:t>末尾。若有新的数据，则回</w:t>
       </w:r>
       <w:r>
@@ -13644,6 +13643,184 @@
           <w:szCs w:val="21"/>
         </w:rPr>
         <w:t>实验，分别给出三维重建效果加之摄像头轨迹，并给出一个回环检测的示意图。</w:t>
+      </w:r>
+    </w:p>
+    <w:p>
+      <w:pPr>
+        <w:ind w:leftChars="202" w:left="424" w:firstLine="2"/>
+        <w:jc w:val="center"/>
+        <w:rPr>
+          <w:rFonts w:hint="eastAsia"/>
+          <w:szCs w:val="21"/>
+        </w:rPr>
+      </w:pPr>
+      <w:r>
+        <w:rPr>
+          <w:noProof/>
+          <w:szCs w:val="21"/>
+        </w:rPr>
+        <w:drawing>
+          <wp:inline distT="0" distB="0" distL="0" distR="0">
+            <wp:extent cx="5048250" cy="2895600"/>
+            <wp:effectExtent l="19050" t="0" r="0" b="0"/>
+            <wp:docPr id="2" name="图片 1" descr="1.png"/>
+            <wp:cNvGraphicFramePr>
+              <a:graphicFrameLocks xmlns:a="http://schemas.openxmlformats.org/drawingml/2006/main" noChangeAspect="1"/>
+            </wp:cNvGraphicFramePr>
+            <a:graphic xmlns:a="http://schemas.openxmlformats.org/drawingml/2006/main">
+              <a:graphicData uri="http://schemas.openxmlformats.org/drawingml/2006/picture">
+                <pic:pic xmlns:pic="http://schemas.openxmlformats.org/drawingml/2006/picture">
+                  <pic:nvPicPr>
+                    <pic:cNvPr id="0" name="1.png"/>
+                    <pic:cNvPicPr/>
+                  </pic:nvPicPr>
+                  <pic:blipFill>
+                    <a:blip r:embed="rId183"/>
+                    <a:stretch>
+                      <a:fillRect/>
+                    </a:stretch>
+                  </pic:blipFill>
+                  <pic:spPr>
+                    <a:xfrm>
+                      <a:off x="0" y="0"/>
+                      <a:ext cx="5048250" cy="2895600"/>
+                    </a:xfrm>
+                    <a:prstGeom prst="rect">
+                      <a:avLst/>
+                    </a:prstGeom>
+                  </pic:spPr>
+                </pic:pic>
+              </a:graphicData>
+            </a:graphic>
+          </wp:inline>
+        </w:drawing>
+      </w:r>
+      <w:r>
+        <w:rPr>
+          <w:noProof/>
+          <w:szCs w:val="21"/>
+        </w:rPr>
+        <w:lastRenderedPageBreak/>
+        <w:drawing>
+          <wp:inline distT="0" distB="0" distL="0" distR="0">
+            <wp:extent cx="4983882" cy="2647950"/>
+            <wp:effectExtent l="19050" t="0" r="7218" b="0"/>
+            <wp:docPr id="3" name="图片 2" descr="3.png"/>
+            <wp:cNvGraphicFramePr>
+              <a:graphicFrameLocks xmlns:a="http://schemas.openxmlformats.org/drawingml/2006/main" noChangeAspect="1"/>
+            </wp:cNvGraphicFramePr>
+            <a:graphic xmlns:a="http://schemas.openxmlformats.org/drawingml/2006/main">
+              <a:graphicData uri="http://schemas.openxmlformats.org/drawingml/2006/picture">
+                <pic:pic xmlns:pic="http://schemas.openxmlformats.org/drawingml/2006/picture">
+                  <pic:nvPicPr>
+                    <pic:cNvPr id="0" name="3.png"/>
+                    <pic:cNvPicPr/>
+                  </pic:nvPicPr>
+                  <pic:blipFill>
+                    <a:blip r:embed="rId184"/>
+                    <a:stretch>
+                      <a:fillRect/>
+                    </a:stretch>
+                  </pic:blipFill>
+                  <pic:spPr>
+                    <a:xfrm>
+                      <a:off x="0" y="0"/>
+                      <a:ext cx="4987272" cy="2649751"/>
+                    </a:xfrm>
+                    <a:prstGeom prst="rect">
+                      <a:avLst/>
+                    </a:prstGeom>
+                  </pic:spPr>
+                </pic:pic>
+              </a:graphicData>
+            </a:graphic>
+          </wp:inline>
+        </w:drawing>
+      </w:r>
+    </w:p>
+    <w:p>
+      <w:pPr>
+        <w:ind w:firstLine="426"/>
+        <w:jc w:val="left"/>
+        <w:rPr>
+          <w:rFonts w:hint="eastAsia"/>
+          <w:szCs w:val="21"/>
+        </w:rPr>
+      </w:pPr>
+      <w:r>
+        <w:rPr>
+          <w:rFonts w:hint="eastAsia"/>
+          <w:szCs w:val="21"/>
+        </w:rPr>
+        <w:t>图片上部分是三维重建的结果，其中彩色的线是相机的轨迹。下半部分从左到右依次是彩色图像，深度图像，连续两帧的匹配结果。这两帧中可以看到匹配成功的关键点。</w:t>
+      </w:r>
+    </w:p>
+    <w:p>
+      <w:pPr>
+        <w:ind w:firstLine="420"/>
+        <w:jc w:val="center"/>
+        <w:rPr>
+          <w:rFonts w:hint="eastAsia"/>
+          <w:szCs w:val="21"/>
+        </w:rPr>
+      </w:pPr>
+      <w:r>
+        <w:rPr>
+          <w:rFonts w:hint="eastAsia"/>
+          <w:noProof/>
+          <w:szCs w:val="21"/>
+        </w:rPr>
+        <w:drawing>
+          <wp:inline distT="0" distB="0" distL="0" distR="0">
+            <wp:extent cx="4984115" cy="2524125"/>
+            <wp:effectExtent l="19050" t="0" r="6985" b="0"/>
+            <wp:docPr id="4" name="图片 3" descr="回环检测.jpg"/>
+            <wp:cNvGraphicFramePr>
+              <a:graphicFrameLocks xmlns:a="http://schemas.openxmlformats.org/drawingml/2006/main" noChangeAspect="1"/>
+            </wp:cNvGraphicFramePr>
+            <a:graphic xmlns:a="http://schemas.openxmlformats.org/drawingml/2006/main">
+              <a:graphicData uri="http://schemas.openxmlformats.org/drawingml/2006/picture">
+                <pic:pic xmlns:pic="http://schemas.openxmlformats.org/drawingml/2006/picture">
+                  <pic:nvPicPr>
+                    <pic:cNvPr id="0" name="回环检测.jpg"/>
+                    <pic:cNvPicPr/>
+                  </pic:nvPicPr>
+                  <pic:blipFill>
+                    <a:blip r:embed="rId185" cstate="print"/>
+                    <a:stretch>
+                      <a:fillRect/>
+                    </a:stretch>
+                  </pic:blipFill>
+                  <pic:spPr>
+                    <a:xfrm>
+                      <a:off x="0" y="0"/>
+                      <a:ext cx="4988967" cy="2526582"/>
+                    </a:xfrm>
+                    <a:prstGeom prst="rect">
+                      <a:avLst/>
+                    </a:prstGeom>
+                  </pic:spPr>
+                </pic:pic>
+              </a:graphicData>
+            </a:graphic>
+          </wp:inline>
+        </w:drawing>
+      </w:r>
+    </w:p>
+    <w:p>
+      <w:pPr>
+        <w:ind w:firstLine="420"/>
+        <w:jc w:val="left"/>
+        <w:rPr>
+          <w:szCs w:val="21"/>
+        </w:rPr>
+      </w:pPr>
+      <w:r>
+        <w:rPr>
+          <w:rFonts w:hint="eastAsia"/>
+          <w:szCs w:val="21"/>
+        </w:rPr>
+        <w:t>可以看出图中增加的边是回环检测成功的边。</w:t>
       </w:r>
     </w:p>
     <w:p>
@@ -13689,11 +13866,6 @@
       </w:r>
     </w:p>
     <w:p>
-      <w:pPr>
-        <w:rPr>
-          <w:rFonts w:hint="eastAsia"/>
-        </w:rPr>
-      </w:pPr>
       <w:r>
         <w:rPr>
           <w:rFonts w:hint="eastAsia"/>
@@ -14744,6 +14916,13 @@
   </w:num>
   <w:num w:numId="10">
     <w:abstractNumId w:val="8"/>
+    <w:lvlOverride w:ilvl="0">
+      <w:lvl w:ilvl="0">
+        <w:numFmt w:val="decimal"/>
+        <w:lvlText w:val=""/>
+        <w:lvlJc w:val="left"/>
+      </w:lvl>
+    </w:lvlOverride>
     <w:lvlOverride w:ilvl="1">
       <w:lvl w:ilvl="1">
         <w:numFmt w:val="bullet"/>
@@ -14930,6 +15109,7 @@
   <w:style w:type="character" w:default="1" w:styleId="a0">
     <w:name w:val="Default Paragraph Font"/>
     <w:uiPriority w:val="1"/>
+    <w:semiHidden/>
     <w:unhideWhenUsed/>
   </w:style>
   <w:style w:type="table" w:default="1" w:styleId="a1">

</xml_diff>